<commit_message>
Delete node from config when delete in controller
</commit_message>
<xml_diff>
--- a/Руководство администратора iFormula.docx
+++ b/Руководство администратора iFormula.docx
@@ -2122,9 +2122,17 @@
       </w:r>
       <w:proofErr w:type="spellEnd"/>
       <w:r>
-        <w:rPr>
-          <w:lang w:val="en-US"/>
-        </w:rPr>
+        <w:t xml:space="preserve">, </w:t>
+      </w:r>
+      <w:proofErr w:type="spellStart"/>
+      <w:r>
+        <w:rPr>
+          <w:lang w:val="en-US"/>
+        </w:rPr>
+        <w:t>StopNode</w:t>
+      </w:r>
+      <w:proofErr w:type="spellEnd"/>
+      <w:r>
         <w:t xml:space="preserve"> </w:t>
       </w:r>
       <w:r>
@@ -2149,10 +2157,10 @@
           <w:noProof/>
         </w:rPr>
         <w:drawing>
-          <wp:inline distT="0" distB="0" distL="0" distR="0" wp14:anchorId="3BDBE67D" wp14:editId="72A3A97B">
-            <wp:extent cx="6645910" cy="2631440"/>
-            <wp:effectExtent l="0" t="0" r="2540" b="0"/>
-            <wp:docPr id="610931523" name="Рисунок 1"/>
+          <wp:inline distT="0" distB="0" distL="0" distR="0" wp14:anchorId="5E395EDB" wp14:editId="5CD87A7D">
+            <wp:extent cx="6645910" cy="2716530"/>
+            <wp:effectExtent l="0" t="0" r="2540" b="7620"/>
+            <wp:docPr id="2047790127" name="Рисунок 1"/>
             <wp:cNvGraphicFramePr>
               <a:graphicFrameLocks xmlns:a="http://schemas.openxmlformats.org/drawingml/2006/main" noChangeAspect="1"/>
             </wp:cNvGraphicFramePr>
@@ -2160,7 +2168,7 @@
               <a:graphicData uri="http://schemas.openxmlformats.org/drawingml/2006/picture">
                 <pic:pic xmlns:pic="http://schemas.openxmlformats.org/drawingml/2006/picture">
                   <pic:nvPicPr>
-                    <pic:cNvPr id="610931523" name=""/>
+                    <pic:cNvPr id="2047790127" name=""/>
                     <pic:cNvPicPr/>
                   </pic:nvPicPr>
                   <pic:blipFill>
@@ -2172,7 +2180,7 @@
                   <pic:spPr>
                     <a:xfrm>
                       <a:off x="0" y="0"/>
-                      <a:ext cx="6645910" cy="2631440"/>
+                      <a:ext cx="6645910" cy="2716530"/>
                     </a:xfrm>
                     <a:prstGeom prst="rect">
                       <a:avLst/>
@@ -3147,8 +3155,218 @@
         </w:drawing>
       </w:r>
     </w:p>
-    <w:p/>
-    <w:p/>
+    <w:p>
+      <w:pPr>
+        <w:pStyle w:val="2"/>
+      </w:pPr>
+      <w:r>
+        <w:t>2</w:t>
+      </w:r>
+      <w:r>
+        <w:t>.</w:t>
+      </w:r>
+      <w:r>
+        <w:t>4</w:t>
+      </w:r>
+      <w:r>
+        <w:t xml:space="preserve"> </w:t>
+      </w:r>
+      <w:r>
+        <w:t>Остановка</w:t>
+      </w:r>
+      <w:r>
+        <w:t xml:space="preserve"> узла расчётов</w:t>
+      </w:r>
+    </w:p>
+    <w:p>
+      <w:r>
+        <w:t xml:space="preserve">Выбрать контроллер </w:t>
+      </w:r>
+      <w:proofErr w:type="spellStart"/>
+      <w:r>
+        <w:rPr>
+          <w:lang w:val="en-US"/>
+        </w:rPr>
+        <w:t>Stop</w:t>
+      </w:r>
+      <w:r>
+        <w:rPr>
+          <w:lang w:val="en-US"/>
+        </w:rPr>
+        <w:t>Node</w:t>
+      </w:r>
+      <w:proofErr w:type="spellEnd"/>
+      <w:r>
+        <w:t xml:space="preserve">, </w:t>
+      </w:r>
+      <w:r>
+        <w:t xml:space="preserve">нажать </w:t>
+      </w:r>
+      <w:r>
+        <w:rPr>
+          <w:lang w:val="en-US"/>
+        </w:rPr>
+        <w:t>Try</w:t>
+      </w:r>
+      <w:r>
+        <w:t xml:space="preserve"> </w:t>
+      </w:r>
+      <w:r>
+        <w:rPr>
+          <w:lang w:val="en-US"/>
+        </w:rPr>
+        <w:t>it</w:t>
+      </w:r>
+      <w:r>
+        <w:t xml:space="preserve"> </w:t>
+      </w:r>
+      <w:r>
+        <w:rPr>
+          <w:lang w:val="en-US"/>
+        </w:rPr>
+        <w:t>out</w:t>
+      </w:r>
+      <w:r>
+        <w:t xml:space="preserve">, </w:t>
+      </w:r>
+      <w:r>
+        <w:t xml:space="preserve">в поле </w:t>
+      </w:r>
+      <w:r>
+        <w:rPr>
+          <w:lang w:val="en-US"/>
+        </w:rPr>
+        <w:t>Name</w:t>
+      </w:r>
+      <w:r>
+        <w:t xml:space="preserve"> </w:t>
+      </w:r>
+      <w:r>
+        <w:t xml:space="preserve">необходимо записать имя атрибута узла расчётов из файла конфигурации </w:t>
+      </w:r>
+      <w:r>
+        <w:rPr>
+          <w:lang w:val="en-US"/>
+        </w:rPr>
+        <w:t>Nodes</w:t>
+      </w:r>
+      <w:r>
+        <w:t>.</w:t>
+      </w:r>
+      <w:proofErr w:type="spellStart"/>
+      <w:r>
+        <w:rPr>
+          <w:lang w:val="en-US"/>
+        </w:rPr>
+        <w:t>json</w:t>
+      </w:r>
+      <w:proofErr w:type="spellEnd"/>
+      <w:r>
+        <w:t xml:space="preserve"> приложения. Успешн</w:t>
+      </w:r>
+      <w:r>
+        <w:t>ая</w:t>
+      </w:r>
+      <w:r>
+        <w:t xml:space="preserve"> </w:t>
+      </w:r>
+      <w:r>
+        <w:t>остановка узла</w:t>
+      </w:r>
+      <w:r>
+        <w:t xml:space="preserve"> выдаст код ответа 200</w:t>
+      </w:r>
+      <w:r>
+        <w:t xml:space="preserve"> с соответствующей записью в лог</w:t>
+      </w:r>
+      <w:r>
+        <w:t>:</w:t>
+      </w:r>
+    </w:p>
+    <w:p>
+      <w:r>
+        <w:rPr>
+          <w:noProof/>
+        </w:rPr>
+        <w:drawing>
+          <wp:inline distT="0" distB="0" distL="0" distR="0" wp14:anchorId="68A7F3DC" wp14:editId="493B334D">
+            <wp:extent cx="6645910" cy="3837940"/>
+            <wp:effectExtent l="0" t="0" r="2540" b="0"/>
+            <wp:docPr id="905208406" name="Рисунок 1" descr="Изображение выглядит как текст, снимок экрана, программное обеспечение, Значок на компьютере&#10;&#10;Автоматически созданное описание"/>
+            <wp:cNvGraphicFramePr>
+              <a:graphicFrameLocks xmlns:a="http://schemas.openxmlformats.org/drawingml/2006/main" noChangeAspect="1"/>
+            </wp:cNvGraphicFramePr>
+            <a:graphic xmlns:a="http://schemas.openxmlformats.org/drawingml/2006/main">
+              <a:graphicData uri="http://schemas.openxmlformats.org/drawingml/2006/picture">
+                <pic:pic xmlns:pic="http://schemas.openxmlformats.org/drawingml/2006/picture">
+                  <pic:nvPicPr>
+                    <pic:cNvPr id="905208406" name="Рисунок 1" descr="Изображение выглядит как текст, снимок экрана, программное обеспечение, Значок на компьютере&#10;&#10;Автоматически созданное описание"/>
+                    <pic:cNvPicPr/>
+                  </pic:nvPicPr>
+                  <pic:blipFill>
+                    <a:blip r:embed="rId35"/>
+                    <a:stretch>
+                      <a:fillRect/>
+                    </a:stretch>
+                  </pic:blipFill>
+                  <pic:spPr>
+                    <a:xfrm>
+                      <a:off x="0" y="0"/>
+                      <a:ext cx="6645910" cy="3837940"/>
+                    </a:xfrm>
+                    <a:prstGeom prst="rect">
+                      <a:avLst/>
+                    </a:prstGeom>
+                  </pic:spPr>
+                </pic:pic>
+              </a:graphicData>
+            </a:graphic>
+          </wp:inline>
+        </w:drawing>
+      </w:r>
+    </w:p>
+    <w:p>
+      <w:r>
+        <w:rPr>
+          <w:noProof/>
+        </w:rPr>
+        <w:drawing>
+          <wp:inline distT="0" distB="0" distL="0" distR="0" wp14:anchorId="6324AC2F" wp14:editId="398EEF47">
+            <wp:extent cx="6645910" cy="2675890"/>
+            <wp:effectExtent l="0" t="0" r="2540" b="0"/>
+            <wp:docPr id="1615367341" name="Рисунок 1"/>
+            <wp:cNvGraphicFramePr>
+              <a:graphicFrameLocks xmlns:a="http://schemas.openxmlformats.org/drawingml/2006/main" noChangeAspect="1"/>
+            </wp:cNvGraphicFramePr>
+            <a:graphic xmlns:a="http://schemas.openxmlformats.org/drawingml/2006/main">
+              <a:graphicData uri="http://schemas.openxmlformats.org/drawingml/2006/picture">
+                <pic:pic xmlns:pic="http://schemas.openxmlformats.org/drawingml/2006/picture">
+                  <pic:nvPicPr>
+                    <pic:cNvPr id="1615367341" name=""/>
+                    <pic:cNvPicPr/>
+                  </pic:nvPicPr>
+                  <pic:blipFill>
+                    <a:blip r:embed="rId36"/>
+                    <a:stretch>
+                      <a:fillRect/>
+                    </a:stretch>
+                  </pic:blipFill>
+                  <pic:spPr>
+                    <a:xfrm>
+                      <a:off x="0" y="0"/>
+                      <a:ext cx="6645910" cy="2675890"/>
+                    </a:xfrm>
+                    <a:prstGeom prst="rect">
+                      <a:avLst/>
+                    </a:prstGeom>
+                  </pic:spPr>
+                </pic:pic>
+              </a:graphicData>
+            </a:graphic>
+          </wp:inline>
+        </w:drawing>
+      </w:r>
+    </w:p>
     <w:p/>
     <w:sectPr>
       <w:pgSz w:w="11906" w:h="16838"/>
@@ -4440,7 +4658,7 @@
   <w:style w:type="paragraph" w:default="1" w:styleId="a">
     <w:name w:val="Normal"/>
     <w:qFormat/>
-    <w:rsid w:val="00186299"/>
+    <w:rsid w:val="005B35EF"/>
   </w:style>
   <w:style w:type="paragraph" w:styleId="1">
     <w:name w:val="heading 1"/>

</xml_diff>

<commit_message>
Add StopNode in doc
</commit_message>
<xml_diff>
--- a/Руководство администратора iFormula.docx
+++ b/Руководство администратора iFormula.docx
@@ -3334,7 +3334,7 @@
           <wp:inline distT="0" distB="0" distL="0" distR="0" wp14:anchorId="6324AC2F" wp14:editId="398EEF47">
             <wp:extent cx="6645910" cy="2675890"/>
             <wp:effectExtent l="0" t="0" r="2540" b="0"/>
-            <wp:docPr id="1615367341" name="Рисунок 1"/>
+            <wp:docPr id="1615367341" name="Рисунок 1" descr="Изображение выглядит как текст, снимок экрана, Шрифт, число&#10;&#10;Автоматически созданное описание"/>
             <wp:cNvGraphicFramePr>
               <a:graphicFrameLocks xmlns:a="http://schemas.openxmlformats.org/drawingml/2006/main" noChangeAspect="1"/>
             </wp:cNvGraphicFramePr>
@@ -3342,7 +3342,7 @@
               <a:graphicData uri="http://schemas.openxmlformats.org/drawingml/2006/picture">
                 <pic:pic xmlns:pic="http://schemas.openxmlformats.org/drawingml/2006/picture">
                   <pic:nvPicPr>
-                    <pic:cNvPr id="1615367341" name=""/>
+                    <pic:cNvPr id="1615367341" name="Рисунок 1" descr="Изображение выглядит как текст, снимок экрана, Шрифт, число&#10;&#10;Автоматически созданное описание"/>
                     <pic:cNvPicPr/>
                   </pic:nvPicPr>
                   <pic:blipFill>
@@ -3365,6 +3365,69 @@
             </a:graphic>
           </wp:inline>
         </w:drawing>
+      </w:r>
+    </w:p>
+    <w:p>
+      <w:r>
+        <w:t>Внимание! Остановка узла расчёта выполнит</w:t>
+      </w:r>
+      <w:r>
+        <w:t xml:space="preserve"> остановку соответствующих задач текущих расчётов</w:t>
+      </w:r>
+      <w:r>
+        <w:t xml:space="preserve"> в приложе</w:t>
+      </w:r>
+      <w:r>
+        <w:t>н</w:t>
+      </w:r>
+      <w:r>
+        <w:t xml:space="preserve">ии, </w:t>
+      </w:r>
+      <w:r>
+        <w:t xml:space="preserve">а </w:t>
+      </w:r>
+      <w:proofErr w:type="gramStart"/>
+      <w:r>
+        <w:t>так же</w:t>
+      </w:r>
+      <w:proofErr w:type="gramEnd"/>
+      <w:r>
+        <w:t xml:space="preserve"> удалит </w:t>
+      </w:r>
+      <w:r>
+        <w:t xml:space="preserve">соответствующую </w:t>
+      </w:r>
+      <w:r>
+        <w:t>конфигурацию в</w:t>
+      </w:r>
+      <w:r>
+        <w:t xml:space="preserve"> файл</w:t>
+      </w:r>
+      <w:r>
+        <w:t>е</w:t>
+      </w:r>
+      <w:r>
+        <w:t xml:space="preserve"> </w:t>
+      </w:r>
+      <w:r>
+        <w:rPr>
+          <w:lang w:val="en-US"/>
+        </w:rPr>
+        <w:t>Nodes</w:t>
+      </w:r>
+      <w:r>
+        <w:t>.</w:t>
+      </w:r>
+      <w:proofErr w:type="spellStart"/>
+      <w:r>
+        <w:rPr>
+          <w:lang w:val="en-US"/>
+        </w:rPr>
+        <w:t>json</w:t>
+      </w:r>
+      <w:proofErr w:type="spellEnd"/>
+      <w:r>
+        <w:t>.</w:t>
       </w:r>
     </w:p>
     <w:p/>

</xml_diff>

<commit_message>
Fix permission level and update doc
</commit_message>
<xml_diff>
--- a/Руководство администратора iFormula.docx
+++ b/Руководство администратора iFormula.docx
@@ -2,6 +2,983 @@
 <file path=word/document.xml><?xml version="1.0" encoding="utf-8"?>
 <w:document xmlns:wpc="http://schemas.microsoft.com/office/word/2010/wordprocessingCanvas" xmlns:cx="http://schemas.microsoft.com/office/drawing/2014/chartex" xmlns:cx1="http://schemas.microsoft.com/office/drawing/2015/9/8/chartex" xmlns:cx2="http://schemas.microsoft.com/office/drawing/2015/10/21/chartex" xmlns:cx3="http://schemas.microsoft.com/office/drawing/2016/5/9/chartex" xmlns:cx4="http://schemas.microsoft.com/office/drawing/2016/5/10/chartex" xmlns:cx5="http://schemas.microsoft.com/office/drawing/2016/5/11/chartex" xmlns:cx6="http://schemas.microsoft.com/office/drawing/2016/5/12/chartex" xmlns:cx7="http://schemas.microsoft.com/office/drawing/2016/5/13/chartex" xmlns:cx8="http://schemas.microsoft.com/office/drawing/2016/5/14/chartex" xmlns:mc="http://schemas.openxmlformats.org/markup-compatibility/2006" xmlns:aink="http://schemas.microsoft.com/office/drawing/2016/ink" xmlns:am3d="http://schemas.microsoft.com/office/drawing/2017/model3d" xmlns:o="urn:schemas-microsoft-com:office:office" xmlns:oel="http://schemas.microsoft.com/office/2019/extlst" xmlns:r="http://schemas.openxmlformats.org/officeDocument/2006/relationships" xmlns:m="http://schemas.openxmlformats.org/officeDocument/2006/math" xmlns:v="urn:schemas-microsoft-com:vml" xmlns:wp14="http://schemas.microsoft.com/office/word/2010/wordprocessingDrawing" xmlns:wp="http://schemas.openxmlformats.org/drawingml/2006/wordprocessingDrawing" xmlns:w10="urn:schemas-microsoft-com:office:word" xmlns:w="http://schemas.openxmlformats.org/wordprocessingml/2006/main" xmlns:w14="http://schemas.microsoft.com/office/word/2010/wordml" xmlns:w15="http://schemas.microsoft.com/office/word/2012/wordml" xmlns:w16cex="http://schemas.microsoft.com/office/word/2018/wordml/cex" xmlns:w16cid="http://schemas.microsoft.com/office/word/2016/wordml/cid" xmlns:w16="http://schemas.microsoft.com/office/word/2018/wordml" xmlns:w16sdtdh="http://schemas.microsoft.com/office/word/2020/wordml/sdtdatahash" xmlns:w16se="http://schemas.microsoft.com/office/word/2015/wordml/symex" xmlns:wpg="http://schemas.microsoft.com/office/word/2010/wordprocessingGroup" xmlns:wpi="http://schemas.microsoft.com/office/word/2010/wordprocessingInk" xmlns:wne="http://schemas.microsoft.com/office/word/2006/wordml" xmlns:wps="http://schemas.microsoft.com/office/word/2010/wordprocessingShape" mc:Ignorable="w14 w15 w16se w16cid w16 w16cex w16sdtdh wp14">
   <w:body>
+    <w:sdt>
+      <w:sdtPr>
+        <w:rPr>
+          <w:rFonts w:asciiTheme="minorHAnsi" w:eastAsiaTheme="minorHAnsi" w:hAnsiTheme="minorHAnsi" w:cstheme="minorBidi"/>
+          <w:color w:val="auto"/>
+          <w:sz w:val="22"/>
+          <w:szCs w:val="22"/>
+          <w:lang w:eastAsia="en-US"/>
+        </w:rPr>
+        <w:id w:val="115492570"/>
+        <w:docPartObj>
+          <w:docPartGallery w:val="Table of Contents"/>
+          <w:docPartUnique/>
+        </w:docPartObj>
+      </w:sdtPr>
+      <w:sdtEndPr>
+        <w:rPr>
+          <w:b/>
+          <w:bCs/>
+        </w:rPr>
+      </w:sdtEndPr>
+      <w:sdtContent>
+        <w:p>
+          <w:pPr>
+            <w:pStyle w:val="a9"/>
+          </w:pPr>
+          <w:r>
+            <w:t>Оглавление</w:t>
+          </w:r>
+        </w:p>
+        <w:p>
+          <w:pPr>
+            <w:pStyle w:val="11"/>
+            <w:tabs>
+              <w:tab w:val="left" w:pos="440"/>
+              <w:tab w:val="right" w:leader="dot" w:pos="10456"/>
+            </w:tabs>
+            <w:rPr>
+              <w:rFonts w:eastAsiaTheme="minorEastAsia"/>
+              <w:noProof/>
+              <w:kern w:val="2"/>
+              <w:lang w:eastAsia="ru-RU"/>
+              <w14:ligatures w14:val="standardContextual"/>
+            </w:rPr>
+          </w:pPr>
+          <w:r>
+            <w:fldChar w:fldCharType="begin"/>
+          </w:r>
+          <w:r>
+            <w:instrText xml:space="preserve"> TOC \o "1-3" \h \z \u </w:instrText>
+          </w:r>
+          <w:r>
+            <w:fldChar w:fldCharType="separate"/>
+          </w:r>
+          <w:hyperlink w:anchor="_Toc143616954" w:history="1">
+            <w:r>
+              <w:rPr>
+                <w:rStyle w:val="a7"/>
+                <w:noProof/>
+              </w:rPr>
+              <w:t>1.</w:t>
+            </w:r>
+            <w:r>
+              <w:rPr>
+                <w:rFonts w:eastAsiaTheme="minorEastAsia"/>
+                <w:noProof/>
+                <w:kern w:val="2"/>
+                <w:lang w:eastAsia="ru-RU"/>
+                <w14:ligatures w14:val="standardContextual"/>
+              </w:rPr>
+              <w:tab/>
+            </w:r>
+            <w:r>
+              <w:rPr>
+                <w:rStyle w:val="a7"/>
+                <w:noProof/>
+              </w:rPr>
+              <w:t>Запуск приложения на сервере</w:t>
+            </w:r>
+            <w:r>
+              <w:rPr>
+                <w:noProof/>
+                <w:webHidden/>
+              </w:rPr>
+              <w:tab/>
+            </w:r>
+            <w:r>
+              <w:rPr>
+                <w:noProof/>
+                <w:webHidden/>
+              </w:rPr>
+              <w:fldChar w:fldCharType="begin"/>
+            </w:r>
+            <w:r>
+              <w:rPr>
+                <w:noProof/>
+                <w:webHidden/>
+              </w:rPr>
+              <w:instrText xml:space="preserve"> PAGEREF _Toc143616954 \h </w:instrText>
+            </w:r>
+            <w:r>
+              <w:rPr>
+                <w:noProof/>
+                <w:webHidden/>
+              </w:rPr>
+            </w:r>
+            <w:r>
+              <w:rPr>
+                <w:noProof/>
+                <w:webHidden/>
+              </w:rPr>
+              <w:fldChar w:fldCharType="separate"/>
+            </w:r>
+            <w:r>
+              <w:rPr>
+                <w:noProof/>
+                <w:webHidden/>
+              </w:rPr>
+              <w:t>2</w:t>
+            </w:r>
+            <w:r>
+              <w:rPr>
+                <w:noProof/>
+                <w:webHidden/>
+              </w:rPr>
+              <w:fldChar w:fldCharType="end"/>
+            </w:r>
+          </w:hyperlink>
+        </w:p>
+        <w:p>
+          <w:pPr>
+            <w:pStyle w:val="21"/>
+            <w:tabs>
+              <w:tab w:val="left" w:pos="880"/>
+              <w:tab w:val="right" w:leader="dot" w:pos="10456"/>
+            </w:tabs>
+            <w:rPr>
+              <w:rFonts w:eastAsiaTheme="minorEastAsia"/>
+              <w:noProof/>
+              <w:kern w:val="2"/>
+              <w:lang w:eastAsia="ru-RU"/>
+              <w14:ligatures w14:val="standardContextual"/>
+            </w:rPr>
+          </w:pPr>
+          <w:hyperlink w:anchor="_Toc143616955" w:history="1">
+            <w:r>
+              <w:rPr>
+                <w:rStyle w:val="a7"/>
+                <w:noProof/>
+              </w:rPr>
+              <w:t>1.1</w:t>
+            </w:r>
+            <w:r>
+              <w:rPr>
+                <w:rFonts w:eastAsiaTheme="minorEastAsia"/>
+                <w:noProof/>
+                <w:kern w:val="2"/>
+                <w:lang w:eastAsia="ru-RU"/>
+                <w14:ligatures w14:val="standardContextual"/>
+              </w:rPr>
+              <w:tab/>
+            </w:r>
+            <w:r>
+              <w:rPr>
+                <w:rStyle w:val="a7"/>
+                <w:noProof/>
+              </w:rPr>
+              <w:t>Настройка файлов конфигурации</w:t>
+            </w:r>
+            <w:r>
+              <w:rPr>
+                <w:noProof/>
+                <w:webHidden/>
+              </w:rPr>
+              <w:tab/>
+            </w:r>
+            <w:r>
+              <w:rPr>
+                <w:noProof/>
+                <w:webHidden/>
+              </w:rPr>
+              <w:fldChar w:fldCharType="begin"/>
+            </w:r>
+            <w:r>
+              <w:rPr>
+                <w:noProof/>
+                <w:webHidden/>
+              </w:rPr>
+              <w:instrText xml:space="preserve"> PAGEREF _Toc143616955 \h </w:instrText>
+            </w:r>
+            <w:r>
+              <w:rPr>
+                <w:noProof/>
+                <w:webHidden/>
+              </w:rPr>
+            </w:r>
+            <w:r>
+              <w:rPr>
+                <w:noProof/>
+                <w:webHidden/>
+              </w:rPr>
+              <w:fldChar w:fldCharType="separate"/>
+            </w:r>
+            <w:r>
+              <w:rPr>
+                <w:noProof/>
+                <w:webHidden/>
+              </w:rPr>
+              <w:t>2</w:t>
+            </w:r>
+            <w:r>
+              <w:rPr>
+                <w:noProof/>
+                <w:webHidden/>
+              </w:rPr>
+              <w:fldChar w:fldCharType="end"/>
+            </w:r>
+          </w:hyperlink>
+        </w:p>
+        <w:p>
+          <w:pPr>
+            <w:pStyle w:val="31"/>
+            <w:tabs>
+              <w:tab w:val="left" w:pos="1320"/>
+              <w:tab w:val="right" w:leader="dot" w:pos="10456"/>
+            </w:tabs>
+            <w:rPr>
+              <w:rFonts w:eastAsiaTheme="minorEastAsia"/>
+              <w:noProof/>
+              <w:kern w:val="2"/>
+              <w:lang w:eastAsia="ru-RU"/>
+              <w14:ligatures w14:val="standardContextual"/>
+            </w:rPr>
+          </w:pPr>
+          <w:hyperlink w:anchor="_Toc143616956" w:history="1">
+            <w:r>
+              <w:rPr>
+                <w:rStyle w:val="a7"/>
+                <w:noProof/>
+                <w:lang w:val="en-US"/>
+              </w:rPr>
+              <w:t>1.1.1</w:t>
+            </w:r>
+            <w:r>
+              <w:rPr>
+                <w:rFonts w:eastAsiaTheme="minorEastAsia"/>
+                <w:noProof/>
+                <w:kern w:val="2"/>
+                <w:lang w:eastAsia="ru-RU"/>
+                <w14:ligatures w14:val="standardContextual"/>
+              </w:rPr>
+              <w:tab/>
+            </w:r>
+            <w:r>
+              <w:rPr>
+                <w:rStyle w:val="a7"/>
+                <w:noProof/>
+              </w:rPr>
+              <w:t>appsettings.</w:t>
+            </w:r>
+            <w:r>
+              <w:rPr>
+                <w:rStyle w:val="a7"/>
+                <w:noProof/>
+                <w:lang w:val="en-US"/>
+              </w:rPr>
+              <w:t>json</w:t>
+            </w:r>
+            <w:r>
+              <w:rPr>
+                <w:noProof/>
+                <w:webHidden/>
+              </w:rPr>
+              <w:tab/>
+            </w:r>
+            <w:r>
+              <w:rPr>
+                <w:noProof/>
+                <w:webHidden/>
+              </w:rPr>
+              <w:fldChar w:fldCharType="begin"/>
+            </w:r>
+            <w:r>
+              <w:rPr>
+                <w:noProof/>
+                <w:webHidden/>
+              </w:rPr>
+              <w:instrText xml:space="preserve"> PAGEREF _Toc143616956 \h </w:instrText>
+            </w:r>
+            <w:r>
+              <w:rPr>
+                <w:noProof/>
+                <w:webHidden/>
+              </w:rPr>
+            </w:r>
+            <w:r>
+              <w:rPr>
+                <w:noProof/>
+                <w:webHidden/>
+              </w:rPr>
+              <w:fldChar w:fldCharType="separate"/>
+            </w:r>
+            <w:r>
+              <w:rPr>
+                <w:noProof/>
+                <w:webHidden/>
+              </w:rPr>
+              <w:t>2</w:t>
+            </w:r>
+            <w:r>
+              <w:rPr>
+                <w:noProof/>
+                <w:webHidden/>
+              </w:rPr>
+              <w:fldChar w:fldCharType="end"/>
+            </w:r>
+          </w:hyperlink>
+        </w:p>
+        <w:p>
+          <w:pPr>
+            <w:pStyle w:val="31"/>
+            <w:tabs>
+              <w:tab w:val="left" w:pos="1320"/>
+              <w:tab w:val="right" w:leader="dot" w:pos="10456"/>
+            </w:tabs>
+            <w:rPr>
+              <w:rFonts w:eastAsiaTheme="minorEastAsia"/>
+              <w:noProof/>
+              <w:kern w:val="2"/>
+              <w:lang w:eastAsia="ru-RU"/>
+              <w14:ligatures w14:val="standardContextual"/>
+            </w:rPr>
+          </w:pPr>
+          <w:hyperlink w:anchor="_Toc143616957" w:history="1">
+            <w:r>
+              <w:rPr>
+                <w:rStyle w:val="a7"/>
+                <w:noProof/>
+                <w:lang w:val="en-US"/>
+              </w:rPr>
+              <w:t>1.1.2</w:t>
+            </w:r>
+            <w:r>
+              <w:rPr>
+                <w:rFonts w:eastAsiaTheme="minorEastAsia"/>
+                <w:noProof/>
+                <w:kern w:val="2"/>
+                <w:lang w:eastAsia="ru-RU"/>
+                <w14:ligatures w14:val="standardContextual"/>
+              </w:rPr>
+              <w:tab/>
+            </w:r>
+            <w:r>
+              <w:rPr>
+                <w:rStyle w:val="a7"/>
+                <w:noProof/>
+                <w:lang w:val="en-US"/>
+              </w:rPr>
+              <w:t>NLog.config</w:t>
+            </w:r>
+            <w:r>
+              <w:rPr>
+                <w:noProof/>
+                <w:webHidden/>
+              </w:rPr>
+              <w:tab/>
+            </w:r>
+            <w:r>
+              <w:rPr>
+                <w:noProof/>
+                <w:webHidden/>
+              </w:rPr>
+              <w:fldChar w:fldCharType="begin"/>
+            </w:r>
+            <w:r>
+              <w:rPr>
+                <w:noProof/>
+                <w:webHidden/>
+              </w:rPr>
+              <w:instrText xml:space="preserve"> PAGEREF _Toc143616957 \h </w:instrText>
+            </w:r>
+            <w:r>
+              <w:rPr>
+                <w:noProof/>
+                <w:webHidden/>
+              </w:rPr>
+            </w:r>
+            <w:r>
+              <w:rPr>
+                <w:noProof/>
+                <w:webHidden/>
+              </w:rPr>
+              <w:fldChar w:fldCharType="separate"/>
+            </w:r>
+            <w:r>
+              <w:rPr>
+                <w:noProof/>
+                <w:webHidden/>
+              </w:rPr>
+              <w:t>3</w:t>
+            </w:r>
+            <w:r>
+              <w:rPr>
+                <w:noProof/>
+                <w:webHidden/>
+              </w:rPr>
+              <w:fldChar w:fldCharType="end"/>
+            </w:r>
+          </w:hyperlink>
+        </w:p>
+        <w:p>
+          <w:pPr>
+            <w:pStyle w:val="31"/>
+            <w:tabs>
+              <w:tab w:val="left" w:pos="1320"/>
+              <w:tab w:val="right" w:leader="dot" w:pos="10456"/>
+            </w:tabs>
+            <w:rPr>
+              <w:rFonts w:eastAsiaTheme="minorEastAsia"/>
+              <w:noProof/>
+              <w:kern w:val="2"/>
+              <w:lang w:eastAsia="ru-RU"/>
+              <w14:ligatures w14:val="standardContextual"/>
+            </w:rPr>
+          </w:pPr>
+          <w:hyperlink w:anchor="_Toc143616958" w:history="1">
+            <w:r>
+              <w:rPr>
+                <w:rStyle w:val="a7"/>
+                <w:noProof/>
+                <w:lang w:val="en-US"/>
+              </w:rPr>
+              <w:t>1.1.1</w:t>
+            </w:r>
+            <w:r>
+              <w:rPr>
+                <w:rFonts w:eastAsiaTheme="minorEastAsia"/>
+                <w:noProof/>
+                <w:kern w:val="2"/>
+                <w:lang w:eastAsia="ru-RU"/>
+                <w14:ligatures w14:val="standardContextual"/>
+              </w:rPr>
+              <w:tab/>
+            </w:r>
+            <w:r>
+              <w:rPr>
+                <w:rStyle w:val="a7"/>
+                <w:noProof/>
+                <w:lang w:val="en-US"/>
+              </w:rPr>
+              <w:t>Nodes.json</w:t>
+            </w:r>
+            <w:r>
+              <w:rPr>
+                <w:noProof/>
+                <w:webHidden/>
+              </w:rPr>
+              <w:tab/>
+            </w:r>
+            <w:r>
+              <w:rPr>
+                <w:noProof/>
+                <w:webHidden/>
+              </w:rPr>
+              <w:fldChar w:fldCharType="begin"/>
+            </w:r>
+            <w:r>
+              <w:rPr>
+                <w:noProof/>
+                <w:webHidden/>
+              </w:rPr>
+              <w:instrText xml:space="preserve"> PAGEREF _Toc143616958 \h </w:instrText>
+            </w:r>
+            <w:r>
+              <w:rPr>
+                <w:noProof/>
+                <w:webHidden/>
+              </w:rPr>
+            </w:r>
+            <w:r>
+              <w:rPr>
+                <w:noProof/>
+                <w:webHidden/>
+              </w:rPr>
+              <w:fldChar w:fldCharType="separate"/>
+            </w:r>
+            <w:r>
+              <w:rPr>
+                <w:noProof/>
+                <w:webHidden/>
+              </w:rPr>
+              <w:t>3</w:t>
+            </w:r>
+            <w:r>
+              <w:rPr>
+                <w:noProof/>
+                <w:webHidden/>
+              </w:rPr>
+              <w:fldChar w:fldCharType="end"/>
+            </w:r>
+          </w:hyperlink>
+        </w:p>
+        <w:p>
+          <w:pPr>
+            <w:pStyle w:val="21"/>
+            <w:tabs>
+              <w:tab w:val="right" w:leader="dot" w:pos="10456"/>
+            </w:tabs>
+            <w:rPr>
+              <w:rFonts w:eastAsiaTheme="minorEastAsia"/>
+              <w:noProof/>
+              <w:kern w:val="2"/>
+              <w:lang w:eastAsia="ru-RU"/>
+              <w14:ligatures w14:val="standardContextual"/>
+            </w:rPr>
+          </w:pPr>
+          <w:hyperlink w:anchor="_Toc143616959" w:history="1">
+            <w:r>
+              <w:rPr>
+                <w:rStyle w:val="a7"/>
+                <w:noProof/>
+              </w:rPr>
+              <w:t>1.2 Настройка окружения</w:t>
+            </w:r>
+            <w:r>
+              <w:rPr>
+                <w:noProof/>
+                <w:webHidden/>
+              </w:rPr>
+              <w:tab/>
+            </w:r>
+            <w:r>
+              <w:rPr>
+                <w:noProof/>
+                <w:webHidden/>
+              </w:rPr>
+              <w:fldChar w:fldCharType="begin"/>
+            </w:r>
+            <w:r>
+              <w:rPr>
+                <w:noProof/>
+                <w:webHidden/>
+              </w:rPr>
+              <w:instrText xml:space="preserve"> PAGEREF _Toc143616959 \h </w:instrText>
+            </w:r>
+            <w:r>
+              <w:rPr>
+                <w:noProof/>
+                <w:webHidden/>
+              </w:rPr>
+            </w:r>
+            <w:r>
+              <w:rPr>
+                <w:noProof/>
+                <w:webHidden/>
+              </w:rPr>
+              <w:fldChar w:fldCharType="separate"/>
+            </w:r>
+            <w:r>
+              <w:rPr>
+                <w:noProof/>
+                <w:webHidden/>
+              </w:rPr>
+              <w:t>5</w:t>
+            </w:r>
+            <w:r>
+              <w:rPr>
+                <w:noProof/>
+                <w:webHidden/>
+              </w:rPr>
+              <w:fldChar w:fldCharType="end"/>
+            </w:r>
+          </w:hyperlink>
+        </w:p>
+        <w:p>
+          <w:pPr>
+            <w:pStyle w:val="11"/>
+            <w:tabs>
+              <w:tab w:val="left" w:pos="440"/>
+              <w:tab w:val="right" w:leader="dot" w:pos="10456"/>
+            </w:tabs>
+            <w:rPr>
+              <w:rFonts w:eastAsiaTheme="minorEastAsia"/>
+              <w:noProof/>
+              <w:kern w:val="2"/>
+              <w:lang w:eastAsia="ru-RU"/>
+              <w14:ligatures w14:val="standardContextual"/>
+            </w:rPr>
+          </w:pPr>
+          <w:hyperlink w:anchor="_Toc143616960" w:history="1">
+            <w:r>
+              <w:rPr>
+                <w:rStyle w:val="a7"/>
+                <w:noProof/>
+              </w:rPr>
+              <w:t>2.</w:t>
+            </w:r>
+            <w:r>
+              <w:rPr>
+                <w:rFonts w:eastAsiaTheme="minorEastAsia"/>
+                <w:noProof/>
+                <w:kern w:val="2"/>
+                <w:lang w:eastAsia="ru-RU"/>
+                <w14:ligatures w14:val="standardContextual"/>
+              </w:rPr>
+              <w:tab/>
+            </w:r>
+            <w:r>
+              <w:rPr>
+                <w:rStyle w:val="a7"/>
+                <w:noProof/>
+              </w:rPr>
+              <w:t>Управление</w:t>
+            </w:r>
+            <w:r>
+              <w:rPr>
+                <w:noProof/>
+                <w:webHidden/>
+              </w:rPr>
+              <w:tab/>
+            </w:r>
+            <w:r>
+              <w:rPr>
+                <w:noProof/>
+                <w:webHidden/>
+              </w:rPr>
+              <w:fldChar w:fldCharType="begin"/>
+            </w:r>
+            <w:r>
+              <w:rPr>
+                <w:noProof/>
+                <w:webHidden/>
+              </w:rPr>
+              <w:instrText xml:space="preserve"> PAGEREF _Toc143616960 \h </w:instrText>
+            </w:r>
+            <w:r>
+              <w:rPr>
+                <w:noProof/>
+                <w:webHidden/>
+              </w:rPr>
+            </w:r>
+            <w:r>
+              <w:rPr>
+                <w:noProof/>
+                <w:webHidden/>
+              </w:rPr>
+              <w:fldChar w:fldCharType="separate"/>
+            </w:r>
+            <w:r>
+              <w:rPr>
+                <w:noProof/>
+                <w:webHidden/>
+              </w:rPr>
+              <w:t>9</w:t>
+            </w:r>
+            <w:r>
+              <w:rPr>
+                <w:noProof/>
+                <w:webHidden/>
+              </w:rPr>
+              <w:fldChar w:fldCharType="end"/>
+            </w:r>
+          </w:hyperlink>
+        </w:p>
+        <w:p>
+          <w:pPr>
+            <w:pStyle w:val="21"/>
+            <w:tabs>
+              <w:tab w:val="right" w:leader="dot" w:pos="10456"/>
+            </w:tabs>
+            <w:rPr>
+              <w:rFonts w:eastAsiaTheme="minorEastAsia"/>
+              <w:noProof/>
+              <w:kern w:val="2"/>
+              <w:lang w:eastAsia="ru-RU"/>
+              <w14:ligatures w14:val="standardContextual"/>
+            </w:rPr>
+          </w:pPr>
+          <w:hyperlink w:anchor="_Toc143616961" w:history="1">
+            <w:r>
+              <w:rPr>
+                <w:rStyle w:val="a7"/>
+                <w:noProof/>
+              </w:rPr>
+              <w:t>2.1 Запуск по триггеру</w:t>
+            </w:r>
+            <w:r>
+              <w:rPr>
+                <w:noProof/>
+                <w:webHidden/>
+              </w:rPr>
+              <w:tab/>
+            </w:r>
+            <w:r>
+              <w:rPr>
+                <w:noProof/>
+                <w:webHidden/>
+              </w:rPr>
+              <w:fldChar w:fldCharType="begin"/>
+            </w:r>
+            <w:r>
+              <w:rPr>
+                <w:noProof/>
+                <w:webHidden/>
+              </w:rPr>
+              <w:instrText xml:space="preserve"> PAGEREF _Toc143616961 \h </w:instrText>
+            </w:r>
+            <w:r>
+              <w:rPr>
+                <w:noProof/>
+                <w:webHidden/>
+              </w:rPr>
+            </w:r>
+            <w:r>
+              <w:rPr>
+                <w:noProof/>
+                <w:webHidden/>
+              </w:rPr>
+              <w:fldChar w:fldCharType="separate"/>
+            </w:r>
+            <w:r>
+              <w:rPr>
+                <w:noProof/>
+                <w:webHidden/>
+              </w:rPr>
+              <w:t>9</w:t>
+            </w:r>
+            <w:r>
+              <w:rPr>
+                <w:noProof/>
+                <w:webHidden/>
+              </w:rPr>
+              <w:fldChar w:fldCharType="end"/>
+            </w:r>
+          </w:hyperlink>
+        </w:p>
+        <w:p>
+          <w:pPr>
+            <w:pStyle w:val="21"/>
+            <w:tabs>
+              <w:tab w:val="right" w:leader="dot" w:pos="10456"/>
+            </w:tabs>
+            <w:rPr>
+              <w:rFonts w:eastAsiaTheme="minorEastAsia"/>
+              <w:noProof/>
+              <w:kern w:val="2"/>
+              <w:lang w:eastAsia="ru-RU"/>
+              <w14:ligatures w14:val="standardContextual"/>
+            </w:rPr>
+          </w:pPr>
+          <w:hyperlink w:anchor="_Toc143616962" w:history="1">
+            <w:r>
+              <w:rPr>
+                <w:rStyle w:val="a7"/>
+                <w:noProof/>
+              </w:rPr>
+              <w:t>2.2 Перезапуск узла расчётов (добавление или перезапуск)</w:t>
+            </w:r>
+            <w:r>
+              <w:rPr>
+                <w:noProof/>
+                <w:webHidden/>
+              </w:rPr>
+              <w:tab/>
+            </w:r>
+            <w:r>
+              <w:rPr>
+                <w:noProof/>
+                <w:webHidden/>
+              </w:rPr>
+              <w:fldChar w:fldCharType="begin"/>
+            </w:r>
+            <w:r>
+              <w:rPr>
+                <w:noProof/>
+                <w:webHidden/>
+              </w:rPr>
+              <w:instrText xml:space="preserve"> PAGEREF _Toc143616962 \h </w:instrText>
+            </w:r>
+            <w:r>
+              <w:rPr>
+                <w:noProof/>
+                <w:webHidden/>
+              </w:rPr>
+            </w:r>
+            <w:r>
+              <w:rPr>
+                <w:noProof/>
+                <w:webHidden/>
+              </w:rPr>
+              <w:fldChar w:fldCharType="separate"/>
+            </w:r>
+            <w:r>
+              <w:rPr>
+                <w:noProof/>
+                <w:webHidden/>
+              </w:rPr>
+              <w:t>11</w:t>
+            </w:r>
+            <w:r>
+              <w:rPr>
+                <w:noProof/>
+                <w:webHidden/>
+              </w:rPr>
+              <w:fldChar w:fldCharType="end"/>
+            </w:r>
+          </w:hyperlink>
+        </w:p>
+        <w:p>
+          <w:pPr>
+            <w:pStyle w:val="21"/>
+            <w:tabs>
+              <w:tab w:val="right" w:leader="dot" w:pos="10456"/>
+            </w:tabs>
+            <w:rPr>
+              <w:rFonts w:eastAsiaTheme="minorEastAsia"/>
+              <w:noProof/>
+              <w:kern w:val="2"/>
+              <w:lang w:eastAsia="ru-RU"/>
+              <w14:ligatures w14:val="standardContextual"/>
+            </w:rPr>
+          </w:pPr>
+          <w:hyperlink w:anchor="_Toc143616963" w:history="1">
+            <w:r>
+              <w:rPr>
+                <w:rStyle w:val="a7"/>
+                <w:noProof/>
+              </w:rPr>
+              <w:t>2.3 Пересчёт узла расчётов</w:t>
+            </w:r>
+            <w:r>
+              <w:rPr>
+                <w:noProof/>
+                <w:webHidden/>
+              </w:rPr>
+              <w:tab/>
+            </w:r>
+            <w:r>
+              <w:rPr>
+                <w:noProof/>
+                <w:webHidden/>
+              </w:rPr>
+              <w:fldChar w:fldCharType="begin"/>
+            </w:r>
+            <w:r>
+              <w:rPr>
+                <w:noProof/>
+                <w:webHidden/>
+              </w:rPr>
+              <w:instrText xml:space="preserve"> PAGEREF _Toc143616963 \h </w:instrText>
+            </w:r>
+            <w:r>
+              <w:rPr>
+                <w:noProof/>
+                <w:webHidden/>
+              </w:rPr>
+            </w:r>
+            <w:r>
+              <w:rPr>
+                <w:noProof/>
+                <w:webHidden/>
+              </w:rPr>
+              <w:fldChar w:fldCharType="separate"/>
+            </w:r>
+            <w:r>
+              <w:rPr>
+                <w:noProof/>
+                <w:webHidden/>
+              </w:rPr>
+              <w:t>13</w:t>
+            </w:r>
+            <w:r>
+              <w:rPr>
+                <w:noProof/>
+                <w:webHidden/>
+              </w:rPr>
+              <w:fldChar w:fldCharType="end"/>
+            </w:r>
+          </w:hyperlink>
+        </w:p>
+        <w:p>
+          <w:pPr>
+            <w:pStyle w:val="21"/>
+            <w:tabs>
+              <w:tab w:val="right" w:leader="dot" w:pos="10456"/>
+            </w:tabs>
+            <w:rPr>
+              <w:rFonts w:eastAsiaTheme="minorEastAsia"/>
+              <w:noProof/>
+              <w:kern w:val="2"/>
+              <w:lang w:eastAsia="ru-RU"/>
+              <w14:ligatures w14:val="standardContextual"/>
+            </w:rPr>
+          </w:pPr>
+          <w:hyperlink w:anchor="_Toc143616964" w:history="1">
+            <w:r>
+              <w:rPr>
+                <w:rStyle w:val="a7"/>
+                <w:noProof/>
+              </w:rPr>
+              <w:t>2.4 Удаление узла расчётов</w:t>
+            </w:r>
+            <w:r>
+              <w:rPr>
+                <w:noProof/>
+                <w:webHidden/>
+              </w:rPr>
+              <w:tab/>
+            </w:r>
+            <w:r>
+              <w:rPr>
+                <w:noProof/>
+                <w:webHidden/>
+              </w:rPr>
+              <w:fldChar w:fldCharType="begin"/>
+            </w:r>
+            <w:r>
+              <w:rPr>
+                <w:noProof/>
+                <w:webHidden/>
+              </w:rPr>
+              <w:instrText xml:space="preserve"> PAGEREF _Toc143616964 \h </w:instrText>
+            </w:r>
+            <w:r>
+              <w:rPr>
+                <w:noProof/>
+                <w:webHidden/>
+              </w:rPr>
+            </w:r>
+            <w:r>
+              <w:rPr>
+                <w:noProof/>
+                <w:webHidden/>
+              </w:rPr>
+              <w:fldChar w:fldCharType="separate"/>
+            </w:r>
+            <w:r>
+              <w:rPr>
+                <w:noProof/>
+                <w:webHidden/>
+              </w:rPr>
+              <w:t>14</w:t>
+            </w:r>
+            <w:r>
+              <w:rPr>
+                <w:noProof/>
+                <w:webHidden/>
+              </w:rPr>
+              <w:fldChar w:fldCharType="end"/>
+            </w:r>
+          </w:hyperlink>
+        </w:p>
+        <w:p>
+          <w:r>
+            <w:rPr>
+              <w:b/>
+              <w:bCs/>
+            </w:rPr>
+            <w:fldChar w:fldCharType="end"/>
+          </w:r>
+        </w:p>
+      </w:sdtContent>
+    </w:sdt>
+    <w:p/>
+    <w:p>
+      <w:pPr>
+        <w:rPr>
+          <w:rFonts w:asciiTheme="majorHAnsi" w:eastAsiaTheme="majorEastAsia" w:hAnsiTheme="majorHAnsi" w:cstheme="majorBidi"/>
+          <w:color w:val="2F5496" w:themeColor="accent1" w:themeShade="BF"/>
+          <w:sz w:val="32"/>
+          <w:szCs w:val="32"/>
+        </w:rPr>
+      </w:pPr>
+      <w:r>
+        <w:br w:type="page"/>
+      </w:r>
+    </w:p>
     <w:p>
       <w:pPr>
         <w:pStyle w:val="1"/>
@@ -10,9 +987,56 @@
           <w:numId w:val="1"/>
         </w:numPr>
       </w:pPr>
+      <w:bookmarkStart w:id="0" w:name="_Toc143616954"/>
+      <w:r>
+        <w:lastRenderedPageBreak/>
+        <w:t>Описание приложения</w:t>
+      </w:r>
+    </w:p>
+    <w:p>
+      <w:r>
+        <w:t xml:space="preserve">Приложение разработано в целях упрощения конфигурации и запуска элементарных вычислений (по аналогии с </w:t>
+      </w:r>
+      <w:r>
+        <w:rPr>
+          <w:lang w:val="en-US"/>
+        </w:rPr>
+        <w:t>AF</w:t>
+      </w:r>
+      <w:r>
+        <w:t xml:space="preserve"> </w:t>
+      </w:r>
+      <w:r>
+        <w:t>аналитикой)</w:t>
+      </w:r>
+      <w:r>
+        <w:t xml:space="preserve">, для расчёта большого количества нешаблонных вычислений (индивидуально для каждого </w:t>
+      </w:r>
+      <w:proofErr w:type="spellStart"/>
+      <w:r>
+        <w:t>артибута</w:t>
+      </w:r>
+      <w:proofErr w:type="spellEnd"/>
+      <w:r>
+        <w:t>)</w:t>
+      </w:r>
+      <w:r>
+        <w:t>.</w:t>
+      </w:r>
+    </w:p>
+    <w:p/>
+    <w:p>
+      <w:pPr>
+        <w:pStyle w:val="1"/>
+        <w:numPr>
+          <w:ilvl w:val="0"/>
+          <w:numId w:val="1"/>
+        </w:numPr>
+      </w:pPr>
       <w:r>
         <w:t>Запуск приложения на сервере</w:t>
       </w:r>
+      <w:bookmarkEnd w:id="0"/>
     </w:p>
     <w:p>
       <w:r>
@@ -85,9 +1109,11 @@
           <w:numId w:val="5"/>
         </w:numPr>
       </w:pPr>
+      <w:bookmarkStart w:id="1" w:name="_Toc143616955"/>
       <w:r>
         <w:t>Настройка файлов конфигурации</w:t>
       </w:r>
+      <w:bookmarkEnd w:id="1"/>
     </w:p>
     <w:p>
       <w:pPr>
@@ -100,6 +1126,7 @@
           <w:lang w:val="en-US"/>
         </w:rPr>
       </w:pPr>
+      <w:bookmarkStart w:id="2" w:name="_Toc143616956"/>
       <w:proofErr w:type="spellStart"/>
       <w:proofErr w:type="gramStart"/>
       <w:r>
@@ -116,6 +1143,7 @@
         </w:rPr>
         <w:t>json</w:t>
       </w:r>
+      <w:bookmarkEnd w:id="2"/>
       <w:proofErr w:type="spellEnd"/>
       <w:proofErr w:type="gramEnd"/>
     </w:p>
@@ -305,6 +1333,7 @@
         <w:rPr>
           <w:noProof/>
         </w:rPr>
+        <w:lastRenderedPageBreak/>
         <w:drawing>
           <wp:inline distT="0" distB="0" distL="0" distR="0" wp14:anchorId="22D61361" wp14:editId="5C550C29">
             <wp:extent cx="4155033" cy="3094241"/>
@@ -353,14 +1382,15 @@
           <w:lang w:val="en-US"/>
         </w:rPr>
       </w:pPr>
+      <w:bookmarkStart w:id="3" w:name="_Toc143616957"/>
       <w:proofErr w:type="spellStart"/>
       <w:r>
         <w:rPr>
           <w:lang w:val="en-US"/>
         </w:rPr>
-        <w:lastRenderedPageBreak/>
         <w:t>NLog.config</w:t>
       </w:r>
+      <w:bookmarkEnd w:id="3"/>
       <w:proofErr w:type="spellEnd"/>
     </w:p>
     <w:p>
@@ -622,6 +1652,7 @@
           <w:lang w:val="en-US"/>
         </w:rPr>
       </w:pPr>
+      <w:bookmarkStart w:id="4" w:name="_Toc143616958"/>
       <w:proofErr w:type="spellStart"/>
       <w:r>
         <w:rPr>
@@ -629,6 +1660,7 @@
         </w:rPr>
         <w:t>Nodes.json</w:t>
       </w:r>
+      <w:bookmarkEnd w:id="4"/>
       <w:proofErr w:type="spellEnd"/>
     </w:p>
     <w:p>
@@ -644,6 +1676,7 @@
         <w:rPr>
           <w:noProof/>
         </w:rPr>
+        <w:lastRenderedPageBreak/>
         <w:drawing>
           <wp:inline distT="0" distB="0" distL="0" distR="0" wp14:anchorId="08339553" wp14:editId="55CBADAC">
             <wp:extent cx="3408883" cy="3227076"/>
@@ -722,7 +1755,6 @@
         <w:rPr>
           <w:lang w:val="en-US"/>
         </w:rPr>
-        <w:lastRenderedPageBreak/>
         <w:t>SearchAttribute</w:t>
       </w:r>
       <w:proofErr w:type="spellEnd"/>
@@ -1171,6 +2203,7 @@
       <w:pPr>
         <w:pStyle w:val="2"/>
       </w:pPr>
+      <w:bookmarkStart w:id="5" w:name="_Toc143616959"/>
       <w:r>
         <w:t xml:space="preserve">1.2 </w:t>
       </w:r>
@@ -1180,6 +2213,7 @@
       <w:r>
         <w:t>окружения</w:t>
       </w:r>
+      <w:bookmarkEnd w:id="5"/>
     </w:p>
     <w:p/>
     <w:p>
@@ -1215,6 +2249,7 @@
         <w:rPr>
           <w:noProof/>
         </w:rPr>
+        <w:lastRenderedPageBreak/>
         <w:drawing>
           <wp:inline distT="0" distB="0" distL="0" distR="0" wp14:anchorId="1B7C21D4" wp14:editId="311E36C0">
             <wp:extent cx="2238451" cy="3652769"/>
@@ -1402,7 +2437,6 @@
         <w:rPr>
           <w:noProof/>
         </w:rPr>
-        <w:lastRenderedPageBreak/>
         <w:drawing>
           <wp:inline distT="0" distB="0" distL="0" distR="0" wp14:anchorId="5C28B209" wp14:editId="2042E1C2">
             <wp:extent cx="2857500" cy="2581275"/>
@@ -1704,6 +2738,7 @@
         <w:rPr>
           <w:noProof/>
         </w:rPr>
+        <w:lastRenderedPageBreak/>
         <w:drawing>
           <wp:inline distT="0" distB="0" distL="0" distR="0" wp14:anchorId="396824ED" wp14:editId="6B5D61C0">
             <wp:extent cx="4057650" cy="5143500"/>
@@ -1765,57 +2800,57 @@
     </w:p>
     <w:p>
       <w:r>
+        <w:t>В</w:t>
+      </w:r>
+      <w:r>
+        <w:t>о</w:t>
+      </w:r>
+      <w:r>
+        <w:t xml:space="preserve"> </w:t>
+      </w:r>
+      <w:r>
+        <w:t>вкладке</w:t>
+      </w:r>
+      <w:r>
+        <w:t xml:space="preserve"> </w:t>
+      </w:r>
+      <w:r>
+        <w:rPr>
+          <w:lang w:val="en-US"/>
+        </w:rPr>
+        <w:t>Sites</w:t>
+      </w:r>
+      <w:r>
+        <w:t xml:space="preserve">, выбрать </w:t>
+      </w:r>
+      <w:r>
+        <w:rPr>
+          <w:lang w:val="en-US"/>
+        </w:rPr>
+        <w:t>Add</w:t>
+      </w:r>
+      <w:r>
+        <w:t xml:space="preserve"> </w:t>
+      </w:r>
+      <w:r>
+        <w:rPr>
+          <w:lang w:val="en-US"/>
+        </w:rPr>
+        <w:t>Website</w:t>
+      </w:r>
+      <w:r>
+        <w:t>, ввести название приложения, выбрать пул, указать каталог распакованного приложения и порт (8084 по умолчанию)</w:t>
+      </w:r>
+      <w:r>
+        <w:t>:</w:t>
+      </w:r>
+    </w:p>
+    <w:p>
+      <w:r>
+        <w:rPr>
+          <w:noProof/>
+        </w:rPr>
         <w:lastRenderedPageBreak/>
-        <w:t>В</w:t>
-      </w:r>
-      <w:r>
-        <w:t>о</w:t>
-      </w:r>
-      <w:r>
-        <w:t xml:space="preserve"> </w:t>
-      </w:r>
-      <w:r>
-        <w:t>вкладке</w:t>
-      </w:r>
-      <w:r>
-        <w:t xml:space="preserve"> </w:t>
-      </w:r>
-      <w:r>
-        <w:rPr>
-          <w:lang w:val="en-US"/>
-        </w:rPr>
-        <w:t>Sites</w:t>
-      </w:r>
-      <w:r>
-        <w:t xml:space="preserve">, выбрать </w:t>
-      </w:r>
-      <w:r>
-        <w:rPr>
-          <w:lang w:val="en-US"/>
-        </w:rPr>
-        <w:t>Add</w:t>
-      </w:r>
-      <w:r>
-        <w:t xml:space="preserve"> </w:t>
-      </w:r>
-      <w:r>
-        <w:rPr>
-          <w:lang w:val="en-US"/>
-        </w:rPr>
-        <w:t>Website</w:t>
-      </w:r>
-      <w:r>
-        <w:t>, ввести название приложения, выбрать пул, указать каталог распакованного приложения и порт (8084 по умолчанию)</w:t>
-      </w:r>
-      <w:r>
-        <w:t>:</w:t>
-      </w:r>
-    </w:p>
-    <w:p>
-      <w:r>
-        <w:rPr>
-          <w:noProof/>
-        </w:rPr>
         <w:drawing>
           <wp:inline distT="0" distB="0" distL="0" distR="0" wp14:anchorId="2DF2E859" wp14:editId="1A184DEB">
             <wp:extent cx="3379622" cy="3829469"/>
@@ -2016,6 +3051,23 @@
     <w:p/>
     <w:p/>
     <w:p/>
+    <w:p/>
+    <w:p/>
+    <w:p/>
+    <w:p/>
+    <w:p/>
+    <w:p/>
+    <w:p/>
+    <w:p/>
+    <w:p/>
+    <w:p/>
+    <w:p/>
+    <w:p/>
+    <w:p/>
+    <w:p/>
+    <w:p/>
+    <w:p/>
+    <w:p/>
     <w:p>
       <w:pPr>
         <w:pStyle w:val="1"/>
@@ -2024,9 +3076,12 @@
           <w:numId w:val="1"/>
         </w:numPr>
       </w:pPr>
-      <w:r>
+      <w:bookmarkStart w:id="6" w:name="_Toc143616960"/>
+      <w:r>
+        <w:lastRenderedPageBreak/>
         <w:t>Управление</w:t>
       </w:r>
+      <w:bookmarkEnd w:id="6"/>
     </w:p>
     <w:p>
       <w:r>
@@ -2101,6 +3156,7 @@
       <w:pPr>
         <w:pStyle w:val="2"/>
       </w:pPr>
+      <w:bookmarkStart w:id="7" w:name="_Toc143616961"/>
       <w:r>
         <w:t>2</w:t>
       </w:r>
@@ -2110,6 +3166,7 @@
       <w:r>
         <w:t>Запуск по триггеру</w:t>
       </w:r>
+      <w:bookmarkEnd w:id="7"/>
     </w:p>
     <w:p>
       <w:r>
@@ -2314,6 +3371,7 @@
         <w:rPr>
           <w:noProof/>
         </w:rPr>
+        <w:lastRenderedPageBreak/>
         <w:drawing>
           <wp:inline distT="0" distB="0" distL="0" distR="0" wp14:anchorId="6C39502B" wp14:editId="2C9BADF9">
             <wp:extent cx="6645910" cy="2306955"/>
@@ -2401,11 +3459,22 @@
     <w:p/>
     <w:p/>
     <w:p/>
+    <w:p/>
+    <w:p/>
+    <w:p/>
+    <w:p/>
+    <w:p/>
+    <w:p/>
+    <w:p/>
+    <w:p/>
+    <w:p/>
     <w:p>
       <w:pPr>
         <w:pStyle w:val="2"/>
       </w:pPr>
-      <w:r>
+      <w:bookmarkStart w:id="8" w:name="_Toc143616962"/>
+      <w:r>
+        <w:lastRenderedPageBreak/>
         <w:t>2</w:t>
       </w:r>
       <w:r>
@@ -2420,6 +3489,7 @@
       <w:r>
         <w:t>Перезапуск узла расчётов (добавление или перезапуск)</w:t>
       </w:r>
+      <w:bookmarkEnd w:id="8"/>
     </w:p>
     <w:p>
       <w:r>
@@ -2817,6 +3887,7 @@
       <w:pPr>
         <w:pStyle w:val="2"/>
       </w:pPr>
+      <w:bookmarkStart w:id="9" w:name="_Toc143616963"/>
       <w:r>
         <w:lastRenderedPageBreak/>
         <w:t>2</w:t>
@@ -2830,6 +3901,7 @@
       <w:r>
         <w:t xml:space="preserve"> Пересчёт узла расчётов</w:t>
       </w:r>
+      <w:bookmarkEnd w:id="9"/>
     </w:p>
     <w:p>
       <w:r>
@@ -3074,6 +4146,7 @@
       <w:pPr>
         <w:pStyle w:val="2"/>
       </w:pPr>
+      <w:bookmarkStart w:id="10" w:name="_Toc143616964"/>
       <w:r>
         <w:lastRenderedPageBreak/>
         <w:t>2</w:t>
@@ -3087,6 +4160,7 @@
       <w:r>
         <w:t xml:space="preserve"> узла расчётов</w:t>
       </w:r>
+      <w:bookmarkEnd w:id="10"/>
     </w:p>
     <w:p>
       <w:r>
@@ -3392,6 +4466,239 @@
       </w:r>
     </w:p>
     <w:p/>
+    <w:p/>
+    <w:p/>
+    <w:p/>
+    <w:p/>
+    <w:p/>
+    <w:p/>
+    <w:p>
+      <w:pPr>
+        <w:pStyle w:val="1"/>
+        <w:numPr>
+          <w:ilvl w:val="0"/>
+          <w:numId w:val="1"/>
+        </w:numPr>
+      </w:pPr>
+      <w:r>
+        <w:lastRenderedPageBreak/>
+        <w:t>Планируемый к реализации функционал</w:t>
+      </w:r>
+    </w:p>
+    <w:p>
+      <w:pPr>
+        <w:pStyle w:val="2"/>
+      </w:pPr>
+      <w:r>
+        <w:t xml:space="preserve">3.1 </w:t>
+      </w:r>
+      <w:r>
+        <w:t>Вывод промежуточных результатов</w:t>
+      </w:r>
+    </w:p>
+    <w:p>
+      <w:r>
+        <w:t xml:space="preserve">Реализовать возможность вывода результатов расчёта промежуточных атрибутов (тех, которые никуда не записываются и хранятся в </w:t>
+      </w:r>
+      <w:proofErr w:type="spellStart"/>
+      <w:r>
+        <w:t>кеше</w:t>
+      </w:r>
+      <w:proofErr w:type="spellEnd"/>
+      <w:r>
+        <w:t xml:space="preserve"> приложения). Данные атрибуты обычно используются для предварительной подготовки части данных для главного вычисления, записываемого в тег</w:t>
+      </w:r>
+      <w:r>
+        <w:t>:</w:t>
+      </w:r>
+    </w:p>
+    <w:p>
+      <w:r>
+        <w:rPr>
+          <w:noProof/>
+        </w:rPr>
+        <w:drawing>
+          <wp:inline distT="0" distB="0" distL="0" distR="0" wp14:anchorId="15BFC0CC" wp14:editId="7F84AA25">
+            <wp:extent cx="6645910" cy="1358265"/>
+            <wp:effectExtent l="0" t="0" r="2540" b="0"/>
+            <wp:docPr id="541405454" name="Рисунок 1" descr="Изображение выглядит как текст, Шрифт, линия, число&#10;&#10;Автоматически созданное описание"/>
+            <wp:cNvGraphicFramePr>
+              <a:graphicFrameLocks xmlns:a="http://schemas.openxmlformats.org/drawingml/2006/main" noChangeAspect="1"/>
+            </wp:cNvGraphicFramePr>
+            <a:graphic xmlns:a="http://schemas.openxmlformats.org/drawingml/2006/main">
+              <a:graphicData uri="http://schemas.openxmlformats.org/drawingml/2006/picture">
+                <pic:pic xmlns:pic="http://schemas.openxmlformats.org/drawingml/2006/picture">
+                  <pic:nvPicPr>
+                    <pic:cNvPr id="541405454" name="Рисунок 1" descr="Изображение выглядит как текст, Шрифт, линия, число&#10;&#10;Автоматически созданное описание"/>
+                    <pic:cNvPicPr/>
+                  </pic:nvPicPr>
+                  <pic:blipFill>
+                    <a:blip r:embed="rId36"/>
+                    <a:stretch>
+                      <a:fillRect/>
+                    </a:stretch>
+                  </pic:blipFill>
+                  <pic:spPr>
+                    <a:xfrm>
+                      <a:off x="0" y="0"/>
+                      <a:ext cx="6645910" cy="1358265"/>
+                    </a:xfrm>
+                    <a:prstGeom prst="rect">
+                      <a:avLst/>
+                    </a:prstGeom>
+                  </pic:spPr>
+                </pic:pic>
+              </a:graphicData>
+            </a:graphic>
+          </wp:inline>
+        </w:drawing>
+      </w:r>
+    </w:p>
+    <w:p>
+      <w:r>
+        <w:t xml:space="preserve">В настоящий момент результат расчёта выводится только в лог файл. Планируется сделать </w:t>
+      </w:r>
+      <w:r>
+        <w:rPr>
+          <w:lang w:val="en-US"/>
+        </w:rPr>
+        <w:t>http</w:t>
+      </w:r>
+      <w:r>
+        <w:t xml:space="preserve"> </w:t>
+      </w:r>
+      <w:r>
+        <w:t>контролер получения результата расчёта таких атрибутов</w:t>
+      </w:r>
+      <w:r>
+        <w:t xml:space="preserve"> в целях возможности реализации инструмента отладки </w:t>
+      </w:r>
+      <w:proofErr w:type="spellStart"/>
+      <w:r>
+        <w:rPr>
+          <w:lang w:val="en-US"/>
+        </w:rPr>
+        <w:t>IFormula</w:t>
+      </w:r>
+      <w:proofErr w:type="spellEnd"/>
+      <w:r>
+        <w:t>.</w:t>
+      </w:r>
+    </w:p>
+    <w:p>
+      <w:pPr>
+        <w:pStyle w:val="2"/>
+        <w:rPr>
+          <w:lang w:val="en-US"/>
+        </w:rPr>
+      </w:pPr>
+      <w:r>
+        <w:t xml:space="preserve">3.2 Реализовать прототип конфигуратора </w:t>
+      </w:r>
+      <w:proofErr w:type="spellStart"/>
+      <w:r>
+        <w:rPr>
+          <w:lang w:val="en-US"/>
+        </w:rPr>
+        <w:t>IFormula</w:t>
+      </w:r>
+      <w:proofErr w:type="spellEnd"/>
+    </w:p>
+    <w:p>
+      <w:r>
+        <w:t xml:space="preserve">Предварительно на </w:t>
+      </w:r>
+      <w:r>
+        <w:rPr>
+          <w:lang w:val="en-US"/>
+        </w:rPr>
+        <w:t>Windows</w:t>
+      </w:r>
+      <w:r>
+        <w:t xml:space="preserve"> </w:t>
+      </w:r>
+      <w:r>
+        <w:rPr>
+          <w:lang w:val="en-US"/>
+        </w:rPr>
+        <w:t>Forms</w:t>
+      </w:r>
+      <w:r>
+        <w:t xml:space="preserve"> </w:t>
+      </w:r>
+      <w:r>
+        <w:t xml:space="preserve">реализовать клиент </w:t>
+      </w:r>
+      <w:proofErr w:type="spellStart"/>
+      <w:r>
+        <w:rPr>
+          <w:lang w:val="en-US"/>
+        </w:rPr>
+        <w:t>IFormula</w:t>
+      </w:r>
+      <w:proofErr w:type="spellEnd"/>
+      <w:r>
+        <w:t xml:space="preserve"> </w:t>
+      </w:r>
+      <w:r>
+        <w:t xml:space="preserve">с возможностью просмотра результатов расчётов напротив атрибутов используя </w:t>
+      </w:r>
+      <w:r>
+        <w:rPr>
+          <w:lang w:val="en-US"/>
+        </w:rPr>
+        <w:t>WebApi</w:t>
+      </w:r>
+      <w:r>
+        <w:t xml:space="preserve"> </w:t>
+      </w:r>
+      <w:proofErr w:type="spellStart"/>
+      <w:r>
+        <w:rPr>
+          <w:lang w:val="en-US"/>
+        </w:rPr>
+        <w:t>IFormula</w:t>
+      </w:r>
+      <w:proofErr w:type="spellEnd"/>
+      <w:r>
+        <w:t xml:space="preserve"> </w:t>
+      </w:r>
+      <w:r>
+        <w:t xml:space="preserve">(по аналогии с </w:t>
+      </w:r>
+      <w:r>
+        <w:rPr>
+          <w:lang w:val="en-US"/>
+        </w:rPr>
+        <w:t>AF</w:t>
+      </w:r>
+      <w:r>
+        <w:t>)</w:t>
+      </w:r>
+      <w:r>
+        <w:t xml:space="preserve">, </w:t>
+      </w:r>
+      <w:proofErr w:type="gramStart"/>
+      <w:r>
+        <w:t>т.е.</w:t>
+      </w:r>
+      <w:proofErr w:type="gramEnd"/>
+      <w:r>
+        <w:t xml:space="preserve"> в окно с атрибутами элемента добавить столбец </w:t>
+      </w:r>
+      <w:r>
+        <w:t>“</w:t>
+      </w:r>
+      <w:r>
+        <w:t>Результат расчёта</w:t>
+      </w:r>
+      <w:r>
+        <w:t>”</w:t>
+      </w:r>
+      <w:r>
+        <w:t>.</w:t>
+      </w:r>
+    </w:p>
     <w:sectPr>
       <w:pgSz w:w="11906" w:h="16838"/>
       <w:pgMar w:top="720" w:right="720" w:bottom="720" w:left="720" w:header="708" w:footer="708" w:gutter="0"/>
@@ -4893,6 +6200,59 @@
       <w:szCs w:val="24"/>
     </w:rPr>
   </w:style>
+  <w:style w:type="paragraph" w:styleId="a9">
+    <w:name w:val="TOC Heading"/>
+    <w:basedOn w:val="1"/>
+    <w:next w:val="a"/>
+    <w:uiPriority w:val="39"/>
+    <w:unhideWhenUsed/>
+    <w:qFormat/>
+    <w:rsid w:val="0089008A"/>
+    <w:pPr>
+      <w:outlineLvl w:val="9"/>
+    </w:pPr>
+    <w:rPr>
+      <w:lang w:eastAsia="ru-RU"/>
+    </w:rPr>
+  </w:style>
+  <w:style w:type="paragraph" w:styleId="11">
+    <w:name w:val="toc 1"/>
+    <w:basedOn w:val="a"/>
+    <w:next w:val="a"/>
+    <w:autoRedefine/>
+    <w:uiPriority w:val="39"/>
+    <w:unhideWhenUsed/>
+    <w:rsid w:val="0089008A"/>
+    <w:pPr>
+      <w:spacing w:after="100"/>
+    </w:pPr>
+  </w:style>
+  <w:style w:type="paragraph" w:styleId="21">
+    <w:name w:val="toc 2"/>
+    <w:basedOn w:val="a"/>
+    <w:next w:val="a"/>
+    <w:autoRedefine/>
+    <w:uiPriority w:val="39"/>
+    <w:unhideWhenUsed/>
+    <w:rsid w:val="0089008A"/>
+    <w:pPr>
+      <w:spacing w:after="100"/>
+      <w:ind w:left="220"/>
+    </w:pPr>
+  </w:style>
+  <w:style w:type="paragraph" w:styleId="31">
+    <w:name w:val="toc 3"/>
+    <w:basedOn w:val="a"/>
+    <w:next w:val="a"/>
+    <w:autoRedefine/>
+    <w:uiPriority w:val="39"/>
+    <w:unhideWhenUsed/>
+    <w:rsid w:val="0089008A"/>
+    <w:pPr>
+      <w:spacing w:after="100"/>
+      <w:ind w:left="440"/>
+    </w:pPr>
+  </w:style>
 </w:styles>
 </file>
 

</xml_diff>

<commit_message>
Fix save Nan double. Fix infinity sorting cycle when initialization element. Correct doc.
</commit_message>
<xml_diff>
--- a/Руководство администратора iFormula.docx
+++ b/Руководство администратора iFormula.docx
@@ -56,7 +56,7 @@
           <w:r>
             <w:fldChar w:fldCharType="separate"/>
           </w:r>
-          <w:hyperlink w:anchor="_Toc143702289" w:history="1">
+          <w:hyperlink w:anchor="_Toc143781261" w:history="1">
             <w:r>
               <w:rPr>
                 <w:rStyle w:val="a7"/>
@@ -100,7 +100,7 @@
                 <w:noProof/>
                 <w:webHidden/>
               </w:rPr>
-              <w:instrText xml:space="preserve"> PAGEREF _Toc143702289 \h </w:instrText>
+              <w:instrText xml:space="preserve"> PAGEREF _Toc143781261 \h </w:instrText>
             </w:r>
             <w:r>
               <w:rPr>
@@ -146,7 +146,7 @@
               <w14:ligatures w14:val="standardContextual"/>
             </w:rPr>
           </w:pPr>
-          <w:hyperlink w:anchor="_Toc143702290" w:history="1">
+          <w:hyperlink w:anchor="_Toc143781262" w:history="1">
             <w:r>
               <w:rPr>
                 <w:rStyle w:val="a7"/>
@@ -190,7 +190,7 @@
                 <w:noProof/>
                 <w:webHidden/>
               </w:rPr>
-              <w:instrText xml:space="preserve"> PAGEREF _Toc143702290 \h </w:instrText>
+              <w:instrText xml:space="preserve"> PAGEREF _Toc143781262 \h </w:instrText>
             </w:r>
             <w:r>
               <w:rPr>
@@ -236,7 +236,7 @@
               <w14:ligatures w14:val="standardContextual"/>
             </w:rPr>
           </w:pPr>
-          <w:hyperlink w:anchor="_Toc143702291" w:history="1">
+          <w:hyperlink w:anchor="_Toc143781263" w:history="1">
             <w:r>
               <w:rPr>
                 <w:rStyle w:val="a7"/>
@@ -280,7 +280,7 @@
                 <w:noProof/>
                 <w:webHidden/>
               </w:rPr>
-              <w:instrText xml:space="preserve"> PAGEREF _Toc143702291 \h </w:instrText>
+              <w:instrText xml:space="preserve"> PAGEREF _Toc143781263 \h </w:instrText>
             </w:r>
             <w:r>
               <w:rPr>
@@ -325,7 +325,7 @@
               <w14:ligatures w14:val="standardContextual"/>
             </w:rPr>
           </w:pPr>
-          <w:hyperlink w:anchor="_Toc143702292" w:history="1">
+          <w:hyperlink w:anchor="_Toc143781264" w:history="1">
             <w:r>
               <w:rPr>
                 <w:rStyle w:val="a7"/>
@@ -352,7 +352,7 @@
                 <w:noProof/>
                 <w:webHidden/>
               </w:rPr>
-              <w:instrText xml:space="preserve"> PAGEREF _Toc143702292 \h </w:instrText>
+              <w:instrText xml:space="preserve"> PAGEREF _Toc143781264 \h </w:instrText>
             </w:r>
             <w:r>
               <w:rPr>
@@ -397,7 +397,7 @@
               <w14:ligatures w14:val="standardContextual"/>
             </w:rPr>
           </w:pPr>
-          <w:hyperlink w:anchor="_Toc143702293" w:history="1">
+          <w:hyperlink w:anchor="_Toc143781265" w:history="1">
             <w:r>
               <w:rPr>
                 <w:rStyle w:val="a7"/>
@@ -424,7 +424,7 @@
                 <w:noProof/>
                 <w:webHidden/>
               </w:rPr>
-              <w:instrText xml:space="preserve"> PAGEREF _Toc143702293 \h </w:instrText>
+              <w:instrText xml:space="preserve"> PAGEREF _Toc143781265 \h </w:instrText>
             </w:r>
             <w:r>
               <w:rPr>
@@ -469,7 +469,7 @@
               <w14:ligatures w14:val="standardContextual"/>
             </w:rPr>
           </w:pPr>
-          <w:hyperlink w:anchor="_Toc143702294" w:history="1">
+          <w:hyperlink w:anchor="_Toc143781266" w:history="1">
             <w:r>
               <w:rPr>
                 <w:rStyle w:val="a7"/>
@@ -504,7 +504,7 @@
                 <w:noProof/>
                 <w:webHidden/>
               </w:rPr>
-              <w:instrText xml:space="preserve"> PAGEREF _Toc143702294 \h </w:instrText>
+              <w:instrText xml:space="preserve"> PAGEREF _Toc143781266 \h </w:instrText>
             </w:r>
             <w:r>
               <w:rPr>
@@ -550,7 +550,7 @@
               <w14:ligatures w14:val="standardContextual"/>
             </w:rPr>
           </w:pPr>
-          <w:hyperlink w:anchor="_Toc143702295" w:history="1">
+          <w:hyperlink w:anchor="_Toc143781267" w:history="1">
             <w:r>
               <w:rPr>
                 <w:rStyle w:val="a7"/>
@@ -594,7 +594,7 @@
                 <w:noProof/>
                 <w:webHidden/>
               </w:rPr>
-              <w:instrText xml:space="preserve"> PAGEREF _Toc143702295 \h </w:instrText>
+              <w:instrText xml:space="preserve"> PAGEREF _Toc143781267 \h </w:instrText>
             </w:r>
             <w:r>
               <w:rPr>
@@ -639,7 +639,7 @@
               <w14:ligatures w14:val="standardContextual"/>
             </w:rPr>
           </w:pPr>
-          <w:hyperlink w:anchor="_Toc143702296" w:history="1">
+          <w:hyperlink w:anchor="_Toc143781268" w:history="1">
             <w:r>
               <w:rPr>
                 <w:rStyle w:val="a7"/>
@@ -666,7 +666,7 @@
                 <w:noProof/>
                 <w:webHidden/>
               </w:rPr>
-              <w:instrText xml:space="preserve"> PAGEREF _Toc143702296 \h </w:instrText>
+              <w:instrText xml:space="preserve"> PAGEREF _Toc143781268 \h </w:instrText>
             </w:r>
             <w:r>
               <w:rPr>
@@ -712,7 +712,7 @@
               <w14:ligatures w14:val="standardContextual"/>
             </w:rPr>
           </w:pPr>
-          <w:hyperlink w:anchor="_Toc143702297" w:history="1">
+          <w:hyperlink w:anchor="_Toc143781269" w:history="1">
             <w:r>
               <w:rPr>
                 <w:rStyle w:val="a7"/>
@@ -756,7 +756,7 @@
                 <w:noProof/>
                 <w:webHidden/>
               </w:rPr>
-              <w:instrText xml:space="preserve"> PAGEREF _Toc143702297 \h </w:instrText>
+              <w:instrText xml:space="preserve"> PAGEREF _Toc143781269 \h </w:instrText>
             </w:r>
             <w:r>
               <w:rPr>
@@ -802,7 +802,7 @@
               <w14:ligatures w14:val="standardContextual"/>
             </w:rPr>
           </w:pPr>
-          <w:hyperlink w:anchor="_Toc143702298" w:history="1">
+          <w:hyperlink w:anchor="_Toc143781270" w:history="1">
             <w:r>
               <w:rPr>
                 <w:rStyle w:val="a7"/>
@@ -846,7 +846,7 @@
                 <w:noProof/>
                 <w:webHidden/>
               </w:rPr>
-              <w:instrText xml:space="preserve"> PAGEREF _Toc143702298 \h </w:instrText>
+              <w:instrText xml:space="preserve"> PAGEREF _Toc143781270 \h </w:instrText>
             </w:r>
             <w:r>
               <w:rPr>
@@ -866,7 +866,7 @@
                 <w:noProof/>
                 <w:webHidden/>
               </w:rPr>
-              <w:t>17</w:t>
+              <w:t>18</w:t>
             </w:r>
             <w:r>
               <w:rPr>
@@ -892,7 +892,7 @@
               <w14:ligatures w14:val="standardContextual"/>
             </w:rPr>
           </w:pPr>
-          <w:hyperlink w:anchor="_Toc143702299" w:history="1">
+          <w:hyperlink w:anchor="_Toc143781271" w:history="1">
             <w:r>
               <w:rPr>
                 <w:rStyle w:val="a7"/>
@@ -945,7 +945,7 @@
                 <w:noProof/>
                 <w:webHidden/>
               </w:rPr>
-              <w:instrText xml:space="preserve"> PAGEREF _Toc143702299 \h </w:instrText>
+              <w:instrText xml:space="preserve"> PAGEREF _Toc143781271 \h </w:instrText>
             </w:r>
             <w:r>
               <w:rPr>
@@ -965,7 +965,7 @@
                 <w:noProof/>
                 <w:webHidden/>
               </w:rPr>
-              <w:t>17</w:t>
+              <w:t>18</w:t>
             </w:r>
             <w:r>
               <w:rPr>
@@ -991,7 +991,7 @@
               <w14:ligatures w14:val="standardContextual"/>
             </w:rPr>
           </w:pPr>
-          <w:hyperlink w:anchor="_Toc143702300" w:history="1">
+          <w:hyperlink w:anchor="_Toc143781272" w:history="1">
             <w:r>
               <w:rPr>
                 <w:rStyle w:val="a7"/>
@@ -1037,7 +1037,7 @@
                 <w:noProof/>
                 <w:webHidden/>
               </w:rPr>
-              <w:instrText xml:space="preserve"> PAGEREF _Toc143702300 \h </w:instrText>
+              <w:instrText xml:space="preserve"> PAGEREF _Toc143781272 \h </w:instrText>
             </w:r>
             <w:r>
               <w:rPr>
@@ -1083,7 +1083,7 @@
               <w14:ligatures w14:val="standardContextual"/>
             </w:rPr>
           </w:pPr>
-          <w:hyperlink w:anchor="_Toc143702301" w:history="1">
+          <w:hyperlink w:anchor="_Toc143781273" w:history="1">
             <w:r>
               <w:rPr>
                 <w:rStyle w:val="a7"/>
@@ -1129,7 +1129,7 @@
                 <w:noProof/>
                 <w:webHidden/>
               </w:rPr>
-              <w:instrText xml:space="preserve"> PAGEREF _Toc143702301 \h </w:instrText>
+              <w:instrText xml:space="preserve"> PAGEREF _Toc143781273 \h </w:instrText>
             </w:r>
             <w:r>
               <w:rPr>
@@ -1174,7 +1174,7 @@
               <w14:ligatures w14:val="standardContextual"/>
             </w:rPr>
           </w:pPr>
-          <w:hyperlink w:anchor="_Toc143702302" w:history="1">
+          <w:hyperlink w:anchor="_Toc143781274" w:history="1">
             <w:r>
               <w:rPr>
                 <w:rStyle w:val="a7"/>
@@ -1201,7 +1201,7 @@
                 <w:noProof/>
                 <w:webHidden/>
               </w:rPr>
-              <w:instrText xml:space="preserve"> PAGEREF _Toc143702302 \h </w:instrText>
+              <w:instrText xml:space="preserve"> PAGEREF _Toc143781274 \h </w:instrText>
             </w:r>
             <w:r>
               <w:rPr>
@@ -1247,7 +1247,7 @@
               <w14:ligatures w14:val="standardContextual"/>
             </w:rPr>
           </w:pPr>
-          <w:hyperlink w:anchor="_Toc143702303" w:history="1">
+          <w:hyperlink w:anchor="_Toc143781275" w:history="1">
             <w:r>
               <w:rPr>
                 <w:rStyle w:val="a7"/>
@@ -1291,7 +1291,7 @@
                 <w:noProof/>
                 <w:webHidden/>
               </w:rPr>
-              <w:instrText xml:space="preserve"> PAGEREF _Toc143702303 \h </w:instrText>
+              <w:instrText xml:space="preserve"> PAGEREF _Toc143781275 \h </w:instrText>
             </w:r>
             <w:r>
               <w:rPr>
@@ -1336,7 +1336,7 @@
               <w14:ligatures w14:val="standardContextual"/>
             </w:rPr>
           </w:pPr>
-          <w:hyperlink w:anchor="_Toc143702304" w:history="1">
+          <w:hyperlink w:anchor="_Toc143781276" w:history="1">
             <w:r>
               <w:rPr>
                 <w:rStyle w:val="a7"/>
@@ -1363,7 +1363,7 @@
                 <w:noProof/>
                 <w:webHidden/>
               </w:rPr>
-              <w:instrText xml:space="preserve"> PAGEREF _Toc143702304 \h </w:instrText>
+              <w:instrText xml:space="preserve"> PAGEREF _Toc143781276 \h </w:instrText>
             </w:r>
             <w:r>
               <w:rPr>
@@ -1408,7 +1408,7 @@
               <w14:ligatures w14:val="standardContextual"/>
             </w:rPr>
           </w:pPr>
-          <w:hyperlink w:anchor="_Toc143702305" w:history="1">
+          <w:hyperlink w:anchor="_Toc143781277" w:history="1">
             <w:r>
               <w:rPr>
                 <w:rStyle w:val="a7"/>
@@ -1435,7 +1435,7 @@
                 <w:noProof/>
                 <w:webHidden/>
               </w:rPr>
-              <w:instrText xml:space="preserve"> PAGEREF _Toc143702305 \h </w:instrText>
+              <w:instrText xml:space="preserve"> PAGEREF _Toc143781277 \h </w:instrText>
             </w:r>
             <w:r>
               <w:rPr>
@@ -1480,7 +1480,7 @@
               <w14:ligatures w14:val="standardContextual"/>
             </w:rPr>
           </w:pPr>
-          <w:hyperlink w:anchor="_Toc143702306" w:history="1">
+          <w:hyperlink w:anchor="_Toc143781278" w:history="1">
             <w:r>
               <w:rPr>
                 <w:rStyle w:val="a7"/>
@@ -1507,7 +1507,7 @@
                 <w:noProof/>
                 <w:webHidden/>
               </w:rPr>
-              <w:instrText xml:space="preserve"> PAGEREF _Toc143702306 \h </w:instrText>
+              <w:instrText xml:space="preserve"> PAGEREF _Toc143781278 \h </w:instrText>
             </w:r>
             <w:r>
               <w:rPr>
@@ -1553,7 +1553,7 @@
               <w14:ligatures w14:val="standardContextual"/>
             </w:rPr>
           </w:pPr>
-          <w:hyperlink w:anchor="_Toc143702307" w:history="1">
+          <w:hyperlink w:anchor="_Toc143781279" w:history="1">
             <w:r>
               <w:rPr>
                 <w:rStyle w:val="a7"/>
@@ -1597,7 +1597,7 @@
                 <w:noProof/>
                 <w:webHidden/>
               </w:rPr>
-              <w:instrText xml:space="preserve"> PAGEREF _Toc143702307 \h </w:instrText>
+              <w:instrText xml:space="preserve"> PAGEREF _Toc143781279 \h </w:instrText>
             </w:r>
             <w:r>
               <w:rPr>
@@ -1642,7 +1642,7 @@
               <w14:ligatures w14:val="standardContextual"/>
             </w:rPr>
           </w:pPr>
-          <w:hyperlink w:anchor="_Toc143702308" w:history="1">
+          <w:hyperlink w:anchor="_Toc143781280" w:history="1">
             <w:r>
               <w:rPr>
                 <w:rStyle w:val="a7"/>
@@ -1669,7 +1669,7 @@
                 <w:noProof/>
                 <w:webHidden/>
               </w:rPr>
-              <w:instrText xml:space="preserve"> PAGEREF _Toc143702308 \h </w:instrText>
+              <w:instrText xml:space="preserve"> PAGEREF _Toc143781280 \h </w:instrText>
             </w:r>
             <w:r>
               <w:rPr>
@@ -1714,13 +1714,13 @@
               <w14:ligatures w14:val="standardContextual"/>
             </w:rPr>
           </w:pPr>
-          <w:hyperlink w:anchor="_Toc143702309" w:history="1">
+          <w:hyperlink w:anchor="_Toc143781281" w:history="1">
             <w:r>
               <w:rPr>
                 <w:rStyle w:val="a7"/>
                 <w:noProof/>
               </w:rPr>
-              <w:t xml:space="preserve">3.2 Реализовать прототип конфигуратора </w:t>
+              <w:t xml:space="preserve">3.2 Реализовать клиент </w:t>
             </w:r>
             <w:r>
               <w:rPr>
@@ -1749,7 +1749,79 @@
                 <w:noProof/>
                 <w:webHidden/>
               </w:rPr>
-              <w:instrText xml:space="preserve"> PAGEREF _Toc143702309 \h </w:instrText>
+              <w:instrText xml:space="preserve"> PAGEREF _Toc143781281 \h </w:instrText>
+            </w:r>
+            <w:r>
+              <w:rPr>
+                <w:noProof/>
+                <w:webHidden/>
+              </w:rPr>
+            </w:r>
+            <w:r>
+              <w:rPr>
+                <w:noProof/>
+                <w:webHidden/>
+              </w:rPr>
+              <w:fldChar w:fldCharType="separate"/>
+            </w:r>
+            <w:r>
+              <w:rPr>
+                <w:noProof/>
+                <w:webHidden/>
+              </w:rPr>
+              <w:t>29</w:t>
+            </w:r>
+            <w:r>
+              <w:rPr>
+                <w:noProof/>
+                <w:webHidden/>
+              </w:rPr>
+              <w:fldChar w:fldCharType="end"/>
+            </w:r>
+          </w:hyperlink>
+        </w:p>
+        <w:p>
+          <w:pPr>
+            <w:pStyle w:val="21"/>
+            <w:tabs>
+              <w:tab w:val="right" w:leader="dot" w:pos="10456"/>
+            </w:tabs>
+            <w:rPr>
+              <w:rFonts w:eastAsiaTheme="minorEastAsia"/>
+              <w:noProof/>
+              <w:kern w:val="2"/>
+              <w:lang w:eastAsia="ru-RU"/>
+              <w14:ligatures w14:val="standardContextual"/>
+            </w:rPr>
+          </w:pPr>
+          <w:hyperlink w:anchor="_Toc143781282" w:history="1">
+            <w:r>
+              <w:rPr>
+                <w:rStyle w:val="a7"/>
+                <w:noProof/>
+              </w:rPr>
+              <w:t>3.3 Реализовать защиту от некорректной конфигурации</w:t>
+            </w:r>
+            <w:r>
+              <w:rPr>
+                <w:noProof/>
+                <w:webHidden/>
+              </w:rPr>
+              <w:tab/>
+            </w:r>
+            <w:r>
+              <w:rPr>
+                <w:noProof/>
+                <w:webHidden/>
+              </w:rPr>
+              <w:fldChar w:fldCharType="begin"/>
+            </w:r>
+            <w:r>
+              <w:rPr>
+                <w:noProof/>
+                <w:webHidden/>
+              </w:rPr>
+              <w:instrText xml:space="preserve"> PAGEREF _Toc143781282 \h </w:instrText>
             </w:r>
             <w:r>
               <w:rPr>
@@ -1813,7 +1885,7 @@
           <w:numId w:val="1"/>
         </w:numPr>
       </w:pPr>
-      <w:bookmarkStart w:id="0" w:name="_Toc143702289"/>
+      <w:bookmarkStart w:id="0" w:name="_Toc143781261"/>
       <w:r>
         <w:lastRenderedPageBreak/>
         <w:t>Описание приложения</w:t>
@@ -1828,7 +1900,7 @@
           <w:numId w:val="48"/>
         </w:numPr>
       </w:pPr>
-      <w:bookmarkStart w:id="1" w:name="_Toc143702290"/>
+      <w:bookmarkStart w:id="1" w:name="_Toc143781262"/>
       <w:r>
         <w:t>Общее</w:t>
       </w:r>
@@ -1953,10 +2025,10 @@
     </w:p>
     <w:p>
       <w:r>
-        <w:t xml:space="preserve">Так же </w:t>
-      </w:r>
-      <w:r>
-        <w:t>написаны</w:t>
+        <w:t>Н</w:t>
+      </w:r>
+      <w:r>
+        <w:t>аписаны</w:t>
       </w:r>
       <w:r>
         <w:t xml:space="preserve"> следующие </w:t>
@@ -2282,7 +2354,7 @@
           <w:numId w:val="48"/>
         </w:numPr>
       </w:pPr>
-      <w:bookmarkStart w:id="2" w:name="_Toc143702291"/>
+      <w:bookmarkStart w:id="2" w:name="_Toc143781263"/>
       <w:r>
         <w:t>Функции</w:t>
       </w:r>
@@ -2295,7 +2367,7 @@
       <w:pPr>
         <w:pStyle w:val="3"/>
       </w:pPr>
-      <w:bookmarkStart w:id="3" w:name="_Toc143702292"/>
+      <w:bookmarkStart w:id="3" w:name="_Toc143781264"/>
       <w:r>
         <w:t>1.2.1 Работа с метками времени</w:t>
       </w:r>
@@ -2508,6 +2580,55 @@
       </w:r>
     </w:p>
     <w:p>
+      <w:r>
+        <w:t>Пример использования функции</w:t>
+      </w:r>
+      <w:r>
+        <w:t>:</w:t>
+      </w:r>
+      <w:r>
+        <w:t xml:space="preserve"> </w:t>
+      </w:r>
+    </w:p>
+    <w:p>
+      <w:proofErr w:type="spellStart"/>
+      <w:r>
+        <w:rPr>
+          <w:highlight w:val="lightGray"/>
+        </w:rPr>
+        <w:t>Bod</w:t>
+      </w:r>
+      <w:proofErr w:type="spellEnd"/>
+      <w:r>
+        <w:rPr>
+          <w:highlight w:val="lightGray"/>
+        </w:rPr>
+        <w:t>('*</w:t>
+      </w:r>
+      <w:proofErr w:type="gramStart"/>
+      <w:r>
+        <w:rPr>
+          <w:highlight w:val="lightGray"/>
+        </w:rPr>
+        <w:t>'.</w:t>
+      </w:r>
+      <w:proofErr w:type="spellStart"/>
+      <w:r>
+        <w:rPr>
+          <w:highlight w:val="lightGray"/>
+        </w:rPr>
+        <w:t>AddHours</w:t>
+      </w:r>
+      <w:proofErr w:type="spellEnd"/>
+      <w:proofErr w:type="gramEnd"/>
+      <w:r>
+        <w:rPr>
+          <w:highlight w:val="lightGray"/>
+        </w:rPr>
+        <w:t>(-8), 480)</w:t>
+      </w:r>
+    </w:p>
+    <w:p>
       <w:pPr>
         <w:pStyle w:val="4"/>
       </w:pPr>
@@ -2846,6 +2967,7 @@
     </w:p>
     <w:p>
       <w:r>
+        <w:lastRenderedPageBreak/>
         <w:t xml:space="preserve">Функция при успехе преобразования </w:t>
       </w:r>
       <w:proofErr w:type="spellStart"/>
@@ -2964,7 +3086,6 @@
         <w:pStyle w:val="4"/>
       </w:pPr>
       <w:r>
-        <w:lastRenderedPageBreak/>
         <w:t>1.2.</w:t>
       </w:r>
       <w:r>
@@ -4052,6 +4173,7 @@
     </w:p>
     <w:p>
       <w:r>
+        <w:lastRenderedPageBreak/>
         <w:t xml:space="preserve">Функция при успехе преобразования </w:t>
       </w:r>
       <w:proofErr w:type="spellStart"/>
@@ -4170,7 +4292,6 @@
         <w:pStyle w:val="4"/>
       </w:pPr>
       <w:r>
-        <w:lastRenderedPageBreak/>
         <w:t xml:space="preserve">1.2.1.10 </w:t>
       </w:r>
       <w:proofErr w:type="spellStart"/>
@@ -5134,6 +5255,7 @@
     </w:p>
     <w:p>
       <w:r>
+        <w:lastRenderedPageBreak/>
         <w:t xml:space="preserve">В случае ошибки преобразования </w:t>
       </w:r>
       <w:proofErr w:type="spellStart"/>
@@ -5177,7 +5299,6 @@
         <w:pStyle w:val="4"/>
       </w:pPr>
       <w:r>
-        <w:lastRenderedPageBreak/>
         <w:t xml:space="preserve">1.2.1.16 </w:t>
       </w:r>
       <w:r>
@@ -5506,7 +5627,7 @@
       <w:pPr>
         <w:pStyle w:val="3"/>
       </w:pPr>
-      <w:bookmarkStart w:id="4" w:name="_Toc143702293"/>
+      <w:bookmarkStart w:id="4" w:name="_Toc143781265"/>
       <w:r>
         <w:t>1.2.2 Операции с различными данными</w:t>
       </w:r>
@@ -5706,6 +5827,49 @@
       </w:r>
     </w:p>
     <w:p>
+      <w:r>
+        <w:t>Пример использования функции</w:t>
+      </w:r>
+      <w:r>
+        <w:rPr>
+          <w:lang w:val="en-US"/>
+        </w:rPr>
+        <w:t>:</w:t>
+      </w:r>
+    </w:p>
+    <w:p>
+      <w:pPr>
+        <w:rPr>
+          <w:lang w:val="en-US"/>
+        </w:rPr>
+      </w:pPr>
+      <w:proofErr w:type="gramStart"/>
+      <w:r>
+        <w:rPr>
+          <w:highlight w:val="lightGray"/>
+          <w:lang w:val="en-US"/>
+        </w:rPr>
+        <w:t>if(</w:t>
+      </w:r>
+      <w:proofErr w:type="spellStart"/>
+      <w:proofErr w:type="gramEnd"/>
+      <w:r>
+        <w:rPr>
+          <w:highlight w:val="lightGray"/>
+          <w:lang w:val="en-US"/>
+        </w:rPr>
+        <w:t>BadVal</w:t>
+      </w:r>
+      <w:proofErr w:type="spellEnd"/>
+      <w:r>
+        <w:rPr>
+          <w:highlight w:val="lightGray"/>
+          <w:lang w:val="en-US"/>
+        </w:rPr>
+        <w:t>([Test1 Tag]), 0, [Test1 Tag].Value)</w:t>
+      </w:r>
+    </w:p>
+    <w:p>
       <w:pPr>
         <w:pStyle w:val="4"/>
       </w:pPr>
@@ -6138,6 +6302,7 @@
         <w:rPr>
           <w:lang w:val="en-US"/>
         </w:rPr>
+        <w:lastRenderedPageBreak/>
         <w:t>len</w:t>
       </w:r>
       <w:proofErr w:type="spellEnd"/>
@@ -6236,9 +6401,8 @@
       <w:pPr>
         <w:pStyle w:val="3"/>
       </w:pPr>
-      <w:bookmarkStart w:id="5" w:name="_Toc143702294"/>
-      <w:r>
-        <w:lastRenderedPageBreak/>
+      <w:bookmarkStart w:id="5" w:name="_Toc143781266"/>
+      <w:r>
         <w:t>1</w:t>
       </w:r>
       <w:r>
@@ -7074,6 +7238,30 @@
       </w:r>
     </w:p>
     <w:p>
+      <w:r>
+        <w:t>Пример использования функции</w:t>
+      </w:r>
+      <w:r>
+        <w:t>:</w:t>
+      </w:r>
+    </w:p>
+    <w:p>
+      <w:proofErr w:type="spellStart"/>
+      <w:r>
+        <w:rPr>
+          <w:highlight w:val="lightGray"/>
+        </w:rPr>
+        <w:t>TagVal</w:t>
+      </w:r>
+      <w:proofErr w:type="spellEnd"/>
+      <w:r>
+        <w:rPr>
+          <w:highlight w:val="lightGray"/>
+        </w:rPr>
+        <w:t>('Test1','*')</w:t>
+      </w:r>
+    </w:p>
+    <w:p>
       <w:pPr>
         <w:pStyle w:val="4"/>
       </w:pPr>
@@ -7262,6 +7450,7 @@
         <w:pStyle w:val="4"/>
       </w:pPr>
       <w:r>
+        <w:lastRenderedPageBreak/>
         <w:t xml:space="preserve">1.2.3.4 </w:t>
       </w:r>
       <w:proofErr w:type="spellStart"/>
@@ -7437,7 +7626,6 @@
     </w:p>
     <w:p>
       <w:r>
-        <w:lastRenderedPageBreak/>
         <w:t xml:space="preserve">Функция возвращает объект типа </w:t>
       </w:r>
       <w:r>
@@ -10489,6 +10677,7 @@
     </w:p>
     <w:p>
       <w:r>
+        <w:lastRenderedPageBreak/>
         <w:t xml:space="preserve">Функция при успехе преобразования </w:t>
       </w:r>
       <w:proofErr w:type="spellStart"/>
@@ -10658,7 +10847,6 @@
         <w:pStyle w:val="4"/>
       </w:pPr>
       <w:r>
-        <w:lastRenderedPageBreak/>
         <w:t>1.2.3.</w:t>
       </w:r>
       <w:r>
@@ -11657,7 +11845,6 @@
         <w:pStyle w:val="4"/>
       </w:pPr>
       <w:r>
-        <w:lastRenderedPageBreak/>
         <w:t>1.2.3.</w:t>
       </w:r>
       <w:r>
@@ -12014,7 +12201,7 @@
           <w:numId w:val="34"/>
         </w:numPr>
       </w:pPr>
-      <w:bookmarkStart w:id="6" w:name="_Toc143702295"/>
+      <w:bookmarkStart w:id="6" w:name="_Toc143781267"/>
       <w:r>
         <w:t>Правила формирования расчётных атрибутов</w:t>
       </w:r>
@@ -12212,7 +12399,6 @@
     <w:p/>
     <w:p>
       <w:r>
-        <w:lastRenderedPageBreak/>
         <w:t xml:space="preserve">Обращение к результатам вычислений расчётных атрибутов происходит через квадратные </w:t>
       </w:r>
       <w:proofErr w:type="spellStart"/>
@@ -12337,14 +12523,10 @@
     <w:p/>
     <w:p>
       <w:r>
-        <w:lastRenderedPageBreak/>
         <w:t xml:space="preserve">Для записи результата вычисления </w:t>
       </w:r>
       <w:r>
-        <w:t>расчётного атрибута</w:t>
-      </w:r>
-      <w:r>
-        <w:t xml:space="preserve"> </w:t>
+        <w:t xml:space="preserve">расчётного атрибута </w:t>
       </w:r>
       <w:r>
         <w:t>в тег необх</w:t>
@@ -12485,10 +12667,7 @@
         <w:t xml:space="preserve">Для записи на конкретную метку времени </w:t>
       </w:r>
       <w:r>
-        <w:t>необходимо создать вложенный в расчётный атрибут</w:t>
-      </w:r>
-      <w:r>
-        <w:t xml:space="preserve"> </w:t>
+        <w:t xml:space="preserve">необходимо создать вложенный в расчётный атрибут </w:t>
       </w:r>
       <w:r>
         <w:rPr>
@@ -12511,6 +12690,7 @@
         <w:rPr>
           <w:noProof/>
         </w:rPr>
+        <w:lastRenderedPageBreak/>
         <w:drawing>
           <wp:inline distT="0" distB="0" distL="0" distR="0" wp14:anchorId="3DA83483" wp14:editId="50857384">
             <wp:extent cx="6645910" cy="4554220"/>
@@ -12550,7 +12730,6 @@
     </w:p>
     <w:p>
       <w:r>
-        <w:lastRenderedPageBreak/>
         <w:t>Соответствующая запись буде</w:t>
       </w:r>
       <w:r>
@@ -12671,9 +12850,8 @@
       <w:pPr>
         <w:pStyle w:val="2"/>
       </w:pPr>
-      <w:bookmarkStart w:id="7" w:name="_Toc143702296"/>
-      <w:r>
-        <w:lastRenderedPageBreak/>
+      <w:bookmarkStart w:id="7" w:name="_Toc143781268"/>
+      <w:r>
         <w:t>1</w:t>
       </w:r>
       <w:r>
@@ -12823,6 +13001,7 @@
         <w:rPr>
           <w:noProof/>
         </w:rPr>
+        <w:lastRenderedPageBreak/>
         <w:drawing>
           <wp:inline distT="0" distB="0" distL="0" distR="0" wp14:anchorId="20A331E5" wp14:editId="2FBDE886">
             <wp:extent cx="6645910" cy="1702435"/>
@@ -12931,7 +13110,6 @@
         <w:rPr>
           <w:noProof/>
         </w:rPr>
-        <w:lastRenderedPageBreak/>
         <w:drawing>
           <wp:inline distT="0" distB="0" distL="0" distR="0" wp14:anchorId="528C79C8" wp14:editId="7228DFD8">
             <wp:extent cx="6645910" cy="1892935"/>
@@ -13034,10 +13212,7 @@
         <w:t xml:space="preserve"> (п.1.10.1 </w:t>
       </w:r>
       <w:r>
-        <w:t>“</w:t>
-      </w:r>
-      <w:r>
-        <w:t xml:space="preserve">Руководство программиста </w:t>
+        <w:t xml:space="preserve">“Руководство программиста </w:t>
       </w:r>
       <w:r>
         <w:rPr>
@@ -13069,6 +13244,9 @@
       <w:r>
         <w:t>).</w:t>
       </w:r>
+      <w:r>
+        <w:t>(Данные характеристики являются константой в программе и не настраиваются)</w:t>
+      </w:r>
     </w:p>
     <w:p>
       <w:r>
@@ -13092,10 +13270,155 @@
       </w:r>
       <w:proofErr w:type="spellEnd"/>
       <w:r>
+        <w:t>/{</w:t>
+      </w:r>
+      <w:proofErr w:type="spellStart"/>
+      <w:r>
+        <w:rPr>
+          <w:lang w:val="en-US"/>
+        </w:rPr>
+        <w:t>SubscriptionGuid</w:t>
+      </w:r>
+      <w:proofErr w:type="spellEnd"/>
+      <w:r>
+        <w:t>}</w:t>
+      </w:r>
+      <w:r>
+        <w:t xml:space="preserve"> метод </w:t>
+      </w:r>
+      <w:r>
+        <w:rPr>
+          <w:lang w:val="en-US"/>
+        </w:rPr>
+        <w:t>Get</w:t>
+      </w:r>
+      <w:r>
+        <w:t xml:space="preserve"> </w:t>
+      </w:r>
+      <w:r>
+        <w:t xml:space="preserve">(п.1.10.4 </w:t>
+      </w:r>
+      <w:r>
+        <w:t xml:space="preserve">“Руководство программиста </w:t>
+      </w:r>
+      <w:r>
+        <w:rPr>
+          <w:lang w:val="en-US"/>
+        </w:rPr>
+        <w:t>I</w:t>
+      </w:r>
+      <w:r>
+        <w:t>-</w:t>
+      </w:r>
+      <w:r>
+        <w:rPr>
+          <w:lang w:val="en-US"/>
+        </w:rPr>
+        <w:t>DS</w:t>
+      </w:r>
+      <w:r>
+        <w:t>-</w:t>
+      </w:r>
+      <w:r>
+        <w:rPr>
+          <w:lang w:val="en-US"/>
+        </w:rPr>
+        <w:t>TSDB</w:t>
+      </w:r>
+      <w:r>
+        <w:t>”</w:t>
+      </w:r>
+      <w:r>
+        <w:t xml:space="preserve">), затем </w:t>
+      </w:r>
+      <w:r>
+        <w:t>посылается запрос /</w:t>
+      </w:r>
+      <w:proofErr w:type="spellStart"/>
+      <w:r>
+        <w:t>Subscription</w:t>
+      </w:r>
+      <w:proofErr w:type="spellEnd"/>
+      <w:r>
         <w:t>/</w:t>
       </w:r>
       <w:r>
-        <w:t>{</w:t>
+        <w:rPr>
+          <w:lang w:val="en-US"/>
+        </w:rPr>
+        <w:t>Data</w:t>
+      </w:r>
+      <w:r>
+        <w:t xml:space="preserve"> </w:t>
+      </w:r>
+      <w:r>
+        <w:t xml:space="preserve">метод </w:t>
+      </w:r>
+      <w:r>
+        <w:rPr>
+          <w:lang w:val="en-US"/>
+        </w:rPr>
+        <w:t>Get</w:t>
+      </w:r>
+      <w:r>
+        <w:t xml:space="preserve"> для получения данных из буфера подписки (п.1.10.5 </w:t>
+      </w:r>
+      <w:r>
+        <w:t xml:space="preserve">“Руководство программиста </w:t>
+      </w:r>
+      <w:r>
+        <w:rPr>
+          <w:lang w:val="en-US"/>
+        </w:rPr>
+        <w:t>I</w:t>
+      </w:r>
+      <w:r>
+        <w:t>-</w:t>
+      </w:r>
+      <w:r>
+        <w:rPr>
+          <w:lang w:val="en-US"/>
+        </w:rPr>
+        <w:t>DS</w:t>
+      </w:r>
+      <w:r>
+        <w:t>-</w:t>
+      </w:r>
+      <w:r>
+        <w:rPr>
+          <w:lang w:val="en-US"/>
+        </w:rPr>
+        <w:t>TSDB</w:t>
+      </w:r>
+      <w:r>
+        <w:t>”</w:t>
+      </w:r>
+      <w:r>
+        <w:t>).</w:t>
+      </w:r>
+    </w:p>
+    <w:p>
+      <w:proofErr w:type="gramStart"/>
+      <w:r>
+        <w:t>В случае окончания времени жизни подписки,</w:t>
+      </w:r>
+      <w:proofErr w:type="gramEnd"/>
+      <w:r>
+        <w:t xml:space="preserve"> время её жизни продлевается </w:t>
+      </w:r>
+      <w:r>
+        <w:t xml:space="preserve">запросом </w:t>
+      </w:r>
+      <w:r>
+        <w:t>/</w:t>
+      </w:r>
+      <w:proofErr w:type="spellStart"/>
+      <w:r>
+        <w:t>Subscription</w:t>
+      </w:r>
+      <w:proofErr w:type="spellEnd"/>
+      <w:r>
+        <w:t>/{</w:t>
       </w:r>
       <w:proofErr w:type="spellStart"/>
       <w:r>
@@ -13115,19 +13438,13 @@
         <w:rPr>
           <w:lang w:val="en-US"/>
         </w:rPr>
-        <w:t>Get</w:t>
-      </w:r>
-      <w:r>
-        <w:t xml:space="preserve"> </w:t>
-      </w:r>
-      <w:r>
-        <w:t>(п.1.10.</w:t>
-      </w:r>
-      <w:r>
-        <w:t>4</w:t>
-      </w:r>
-      <w:r>
-        <w:t xml:space="preserve"> </w:t>
+        <w:t>Put</w:t>
+      </w:r>
+      <w:r>
+        <w:t xml:space="preserve"> </w:t>
+      </w:r>
+      <w:r>
+        <w:t xml:space="preserve">(п.1.10.2 </w:t>
       </w:r>
       <w:r>
         <w:t xml:space="preserve">“Руководство программиста </w:t>
@@ -13160,176 +13477,7 @@
         <w:t>”</w:t>
       </w:r>
       <w:r>
-        <w:t>)</w:t>
-      </w:r>
-      <w:r>
-        <w:t xml:space="preserve">, затем </w:t>
-      </w:r>
-      <w:r>
-        <w:t>посылается запрос /</w:t>
-      </w:r>
-      <w:proofErr w:type="spellStart"/>
-      <w:r>
-        <w:t>Subscription</w:t>
-      </w:r>
-      <w:proofErr w:type="spellEnd"/>
-      <w:r>
-        <w:t>/</w:t>
-      </w:r>
-      <w:r>
-        <w:rPr>
-          <w:lang w:val="en-US"/>
-        </w:rPr>
-        <w:t>Data</w:t>
-      </w:r>
-      <w:r>
-        <w:t xml:space="preserve"> </w:t>
-      </w:r>
-      <w:r>
-        <w:t xml:space="preserve">метод </w:t>
-      </w:r>
-      <w:r>
-        <w:rPr>
-          <w:lang w:val="en-US"/>
-        </w:rPr>
-        <w:t>Get</w:t>
-      </w:r>
-      <w:r>
-        <w:t xml:space="preserve"> для получения данных из буфера подписки</w:t>
-      </w:r>
-      <w:r>
-        <w:t xml:space="preserve"> (п.1.10.</w:t>
-      </w:r>
-      <w:r>
-        <w:t>5</w:t>
-      </w:r>
-      <w:r>
-        <w:t xml:space="preserve"> </w:t>
-      </w:r>
-      <w:r>
-        <w:t xml:space="preserve">“Руководство программиста </w:t>
-      </w:r>
-      <w:r>
-        <w:rPr>
-          <w:lang w:val="en-US"/>
-        </w:rPr>
-        <w:t>I</w:t>
-      </w:r>
-      <w:r>
-        <w:t>-</w:t>
-      </w:r>
-      <w:r>
-        <w:rPr>
-          <w:lang w:val="en-US"/>
-        </w:rPr>
-        <w:t>DS</w:t>
-      </w:r>
-      <w:r>
-        <w:t>-</w:t>
-      </w:r>
-      <w:r>
-        <w:rPr>
-          <w:lang w:val="en-US"/>
-        </w:rPr>
-        <w:t>TSDB</w:t>
-      </w:r>
-      <w:r>
-        <w:t>”</w:t>
-      </w:r>
-      <w:r>
         <w:t>).</w:t>
-      </w:r>
-    </w:p>
-    <w:p>
-      <w:proofErr w:type="gramStart"/>
-      <w:r>
-        <w:t>В случае окончания времени жизни подписки,</w:t>
-      </w:r>
-      <w:proofErr w:type="gramEnd"/>
-      <w:r>
-        <w:t xml:space="preserve"> время её жизни продлевается </w:t>
-      </w:r>
-      <w:r>
-        <w:t xml:space="preserve">запросом </w:t>
-      </w:r>
-      <w:r>
-        <w:t>/</w:t>
-      </w:r>
-      <w:proofErr w:type="spellStart"/>
-      <w:r>
-        <w:t>Subscription</w:t>
-      </w:r>
-      <w:proofErr w:type="spellEnd"/>
-      <w:r>
-        <w:t>/{</w:t>
-      </w:r>
-      <w:proofErr w:type="spellStart"/>
-      <w:r>
-        <w:rPr>
-          <w:lang w:val="en-US"/>
-        </w:rPr>
-        <w:t>SubscriptionGuid</w:t>
-      </w:r>
-      <w:proofErr w:type="spellEnd"/>
-      <w:r>
-        <w:t>}</w:t>
-      </w:r>
-      <w:r>
-        <w:t xml:space="preserve"> метод </w:t>
-      </w:r>
-      <w:r>
-        <w:rPr>
-          <w:lang w:val="en-US"/>
-        </w:rPr>
-        <w:t>Put</w:t>
-      </w:r>
-      <w:r>
-        <w:t xml:space="preserve"> </w:t>
-      </w:r>
-      <w:r>
-        <w:t>(п.1.10.</w:t>
-      </w:r>
-      <w:r>
-        <w:t>2</w:t>
-      </w:r>
-      <w:r>
-        <w:t xml:space="preserve"> </w:t>
-      </w:r>
-      <w:r>
-        <w:t xml:space="preserve">“Руководство программиста </w:t>
-      </w:r>
-      <w:r>
-        <w:rPr>
-          <w:lang w:val="en-US"/>
-        </w:rPr>
-        <w:t>I</w:t>
-      </w:r>
-      <w:r>
-        <w:t>-</w:t>
-      </w:r>
-      <w:r>
-        <w:rPr>
-          <w:lang w:val="en-US"/>
-        </w:rPr>
-        <w:t>DS</w:t>
-      </w:r>
-      <w:r>
-        <w:t>-</w:t>
-      </w:r>
-      <w:r>
-        <w:rPr>
-          <w:lang w:val="en-US"/>
-        </w:rPr>
-        <w:t>TSDB</w:t>
-      </w:r>
-      <w:r>
-        <w:t>”</w:t>
-      </w:r>
-      <w:r>
-        <w:t>)</w:t>
-      </w:r>
-      <w:r>
-        <w:t>.</w:t>
       </w:r>
     </w:p>
     <w:p/>
@@ -13357,9 +13505,8 @@
           <w:numId w:val="1"/>
         </w:numPr>
       </w:pPr>
-      <w:bookmarkStart w:id="8" w:name="_Toc143702297"/>
-      <w:r>
-        <w:lastRenderedPageBreak/>
+      <w:bookmarkStart w:id="8" w:name="_Toc143781269"/>
+      <w:r>
         <w:t>Запуск приложения на сервере</w:t>
       </w:r>
       <w:bookmarkEnd w:id="8"/>
@@ -13435,8 +13582,9 @@
           <w:numId w:val="5"/>
         </w:numPr>
       </w:pPr>
-      <w:bookmarkStart w:id="9" w:name="_Toc143702298"/>
-      <w:r>
+      <w:bookmarkStart w:id="9" w:name="_Toc143781270"/>
+      <w:r>
+        <w:lastRenderedPageBreak/>
         <w:t>Настройка файлов конфигурации</w:t>
       </w:r>
       <w:bookmarkEnd w:id="9"/>
@@ -13452,7 +13600,7 @@
           <w:lang w:val="en-US"/>
         </w:rPr>
       </w:pPr>
-      <w:bookmarkStart w:id="10" w:name="_Toc143702299"/>
+      <w:bookmarkStart w:id="10" w:name="_Toc143781271"/>
       <w:proofErr w:type="spellStart"/>
       <w:proofErr w:type="gramStart"/>
       <w:r>
@@ -13707,13 +13855,12 @@
           <w:lang w:val="en-US"/>
         </w:rPr>
       </w:pPr>
-      <w:bookmarkStart w:id="11" w:name="_Toc143702300"/>
-      <w:proofErr w:type="spellStart"/>
-      <w:r>
-        <w:rPr>
-          <w:lang w:val="en-US"/>
-        </w:rPr>
-        <w:lastRenderedPageBreak/>
+      <w:bookmarkStart w:id="11" w:name="_Toc143781272"/>
+      <w:proofErr w:type="spellStart"/>
+      <w:r>
+        <w:rPr>
+          <w:lang w:val="en-US"/>
+        </w:rPr>
         <w:t>NLog.config</w:t>
       </w:r>
       <w:bookmarkEnd w:id="11"/>
@@ -13978,7 +14125,7 @@
           <w:lang w:val="en-US"/>
         </w:rPr>
       </w:pPr>
-      <w:bookmarkStart w:id="12" w:name="_Toc143702301"/>
+      <w:bookmarkStart w:id="12" w:name="_Toc143781273"/>
       <w:proofErr w:type="spellStart"/>
       <w:r>
         <w:rPr>
@@ -14002,6 +14149,7 @@
         <w:rPr>
           <w:noProof/>
         </w:rPr>
+        <w:lastRenderedPageBreak/>
         <w:drawing>
           <wp:inline distT="0" distB="0" distL="0" distR="0" wp14:anchorId="08339553" wp14:editId="55CBADAC">
             <wp:extent cx="3408883" cy="3227076"/>
@@ -14360,6 +14508,7 @@
     </w:p>
     <w:p>
       <w:r>
+        <w:lastRenderedPageBreak/>
         <w:t>Более по</w:t>
       </w:r>
       <w:r>
@@ -14549,7 +14698,7 @@
       <w:pPr>
         <w:pStyle w:val="2"/>
       </w:pPr>
-      <w:bookmarkStart w:id="13" w:name="_Toc143702302"/>
+      <w:bookmarkStart w:id="13" w:name="_Toc143781274"/>
       <w:r>
         <w:t xml:space="preserve">1.2 </w:t>
       </w:r>
@@ -14564,6 +14713,7 @@
     <w:p/>
     <w:p>
       <w:r>
+        <w:lastRenderedPageBreak/>
         <w:t xml:space="preserve">На сервере должна быть добавлена роль Веб-сервер </w:t>
       </w:r>
       <w:r>
@@ -14740,7 +14890,6 @@
           <w:noProof/>
           <w:lang w:val="en-US"/>
         </w:rPr>
-        <w:lastRenderedPageBreak/>
         <w:drawing>
           <wp:inline distT="0" distB="0" distL="0" distR="0" wp14:anchorId="359CE637" wp14:editId="5F388AD8">
             <wp:extent cx="2171700" cy="1257300"/>
@@ -15422,7 +15571,7 @@
           <w:numId w:val="1"/>
         </w:numPr>
       </w:pPr>
-      <w:bookmarkStart w:id="14" w:name="_Toc143702303"/>
+      <w:bookmarkStart w:id="14" w:name="_Toc143781275"/>
       <w:r>
         <w:lastRenderedPageBreak/>
         <w:t>Управление</w:t>
@@ -15502,7 +15651,7 @@
       <w:pPr>
         <w:pStyle w:val="2"/>
       </w:pPr>
-      <w:bookmarkStart w:id="15" w:name="_Toc143702304"/>
+      <w:bookmarkStart w:id="15" w:name="_Toc143781276"/>
       <w:r>
         <w:t>3</w:t>
       </w:r>
@@ -15930,7 +16079,7 @@
       <w:pPr>
         <w:pStyle w:val="2"/>
       </w:pPr>
-      <w:bookmarkStart w:id="16" w:name="_Toc143702305"/>
+      <w:bookmarkStart w:id="16" w:name="_Toc143781277"/>
       <w:r>
         <w:lastRenderedPageBreak/>
         <w:t>3.2</w:t>
@@ -16183,7 +16332,7 @@
       <w:pPr>
         <w:pStyle w:val="2"/>
       </w:pPr>
-      <w:bookmarkStart w:id="17" w:name="_Toc143702306"/>
+      <w:bookmarkStart w:id="17" w:name="_Toc143781278"/>
       <w:r>
         <w:lastRenderedPageBreak/>
         <w:t>3.3</w:t>
@@ -16517,7 +16666,7 @@
           <w:numId w:val="1"/>
         </w:numPr>
       </w:pPr>
-      <w:bookmarkStart w:id="18" w:name="_Toc143702307"/>
+      <w:bookmarkStart w:id="18" w:name="_Toc143781279"/>
       <w:r>
         <w:lastRenderedPageBreak/>
         <w:t>Планируемый к реализации функционал</w:t>
@@ -16528,7 +16677,7 @@
       <w:pPr>
         <w:pStyle w:val="2"/>
       </w:pPr>
-      <w:bookmarkStart w:id="19" w:name="_Toc143702308"/>
+      <w:bookmarkStart w:id="19" w:name="_Toc143781280"/>
       <w:r>
         <w:t xml:space="preserve">3.1 </w:t>
       </w:r>
@@ -16633,9 +16782,15 @@
           <w:lang w:val="en-US"/>
         </w:rPr>
       </w:pPr>
-      <w:bookmarkStart w:id="20" w:name="_Toc143702309"/>
-      <w:r>
-        <w:t xml:space="preserve">3.2 Реализовать прототип конфигуратора </w:t>
+      <w:bookmarkStart w:id="20" w:name="_Toc143781281"/>
+      <w:r>
+        <w:t xml:space="preserve">3.2 Реализовать </w:t>
+      </w:r>
+      <w:r>
+        <w:t>клиент</w:t>
+      </w:r>
+      <w:r>
+        <w:t xml:space="preserve"> </w:t>
       </w:r>
       <w:proofErr w:type="spellStart"/>
       <w:r>
@@ -16751,6 +16906,116 @@
       </w:r>
       <w:r>
         <w:t xml:space="preserve"> из п.3 в данном клиенте.</w:t>
+      </w:r>
+    </w:p>
+    <w:p>
+      <w:r>
+        <w:t xml:space="preserve">Возможно будет реализован </w:t>
+      </w:r>
+      <w:r>
+        <w:rPr>
+          <w:lang w:val="en-US"/>
+        </w:rPr>
+        <w:t>Web</w:t>
+      </w:r>
+      <w:r>
+        <w:t xml:space="preserve"> </w:t>
+      </w:r>
+      <w:r>
+        <w:t>клиент</w:t>
+      </w:r>
+      <w:r>
+        <w:t xml:space="preserve"> с набором необходимых </w:t>
+      </w:r>
+      <w:r>
+        <w:rPr>
+          <w:lang w:val="en-US"/>
+        </w:rPr>
+        <w:t>View</w:t>
+      </w:r>
+      <w:r>
+        <w:t xml:space="preserve">, встроенный в данное приложение. </w:t>
+      </w:r>
+    </w:p>
+    <w:p>
+      <w:pPr>
+        <w:pStyle w:val="2"/>
+      </w:pPr>
+      <w:bookmarkStart w:id="21" w:name="_Toc143781282"/>
+      <w:r>
+        <w:t>3.3 Реализовать защиту от некорректной конфигурации</w:t>
+      </w:r>
+      <w:bookmarkEnd w:id="21"/>
+    </w:p>
+    <w:p>
+      <w:r>
+        <w:t>При попытке сортировки элемента с взаимосвязанными атрибутами приложение уходить в бесконечную сортировку атрибутов данного элемента при попытке выставить очерёдность расчётов этих атрибутов.</w:t>
+      </w:r>
+    </w:p>
+    <w:p>
+      <w:r>
+        <w:t>Пример некорректной конфигурации</w:t>
+      </w:r>
+      <w:r>
+        <w:rPr>
+          <w:lang w:val="en-US"/>
+        </w:rPr>
+        <w:t>:</w:t>
+      </w:r>
+    </w:p>
+    <w:p>
+      <w:r>
+        <w:rPr>
+          <w:noProof/>
+        </w:rPr>
+        <w:drawing>
+          <wp:inline distT="0" distB="0" distL="0" distR="0" wp14:anchorId="4F097ACB" wp14:editId="1013EDA8">
+            <wp:extent cx="6645910" cy="1719580"/>
+            <wp:effectExtent l="0" t="0" r="2540" b="0"/>
+            <wp:docPr id="1701768594" name="Рисунок 1"/>
+            <wp:cNvGraphicFramePr>
+              <a:graphicFrameLocks xmlns:a="http://schemas.openxmlformats.org/drawingml/2006/main" noChangeAspect="1"/>
+            </wp:cNvGraphicFramePr>
+            <a:graphic xmlns:a="http://schemas.openxmlformats.org/drawingml/2006/main">
+              <a:graphicData uri="http://schemas.openxmlformats.org/drawingml/2006/picture">
+                <pic:pic xmlns:pic="http://schemas.openxmlformats.org/drawingml/2006/picture">
+                  <pic:nvPicPr>
+                    <pic:cNvPr id="0" name="Picture 1"/>
+                    <pic:cNvPicPr>
+                      <a:picLocks noChangeAspect="1" noChangeArrowheads="1"/>
+                    </pic:cNvPicPr>
+                  </pic:nvPicPr>
+                  <pic:blipFill>
+                    <a:blip r:embed="rId46">
+                      <a:extLst>
+                        <a:ext uri="{28A0092B-C50C-407E-A947-70E740481C1C}">
+                          <a14:useLocalDpi xmlns:a14="http://schemas.microsoft.com/office/drawing/2010/main" val="0"/>
+                        </a:ext>
+                      </a:extLst>
+                    </a:blip>
+                    <a:srcRect/>
+                    <a:stretch>
+                      <a:fillRect/>
+                    </a:stretch>
+                  </pic:blipFill>
+                  <pic:spPr bwMode="auto">
+                    <a:xfrm>
+                      <a:off x="0" y="0"/>
+                      <a:ext cx="6645910" cy="1719580"/>
+                    </a:xfrm>
+                    <a:prstGeom prst="rect">
+                      <a:avLst/>
+                    </a:prstGeom>
+                    <a:noFill/>
+                    <a:ln>
+                      <a:noFill/>
+                    </a:ln>
+                  </pic:spPr>
+                </pic:pic>
+              </a:graphicData>
+            </a:graphic>
+          </wp:inline>
+        </w:drawing>
       </w:r>
     </w:p>
     <w:sectPr>
@@ -22452,7 +22717,7 @@
   <w:style w:type="paragraph" w:default="1" w:styleId="a">
     <w:name w:val="Normal"/>
     <w:qFormat/>
-    <w:rsid w:val="00004C33"/>
+    <w:rsid w:val="009E2B79"/>
   </w:style>
   <w:style w:type="paragraph" w:styleId="1">
     <w:name w:val="heading 1"/>

</xml_diff>

<commit_message>
Add new operators to work with TsdbValue object and double
</commit_message>
<xml_diff>
--- a/Руководство администратора iFormula.docx
+++ b/Руководство администратора iFormula.docx
@@ -6434,7 +6434,7 @@
         <w:rPr>
           <w:lang w:val="en-US"/>
         </w:rPr>
-        <w:t>TSDBResult</w:t>
+        <w:t>TsdbValue</w:t>
       </w:r>
       <w:proofErr w:type="spellEnd"/>
     </w:p>
@@ -6816,7 +6816,7 @@
         <w:rPr>
           <w:lang w:val="en-US"/>
         </w:rPr>
-        <w:t>TSDBResult</w:t>
+        <w:t>TsdbValue</w:t>
       </w:r>
       <w:proofErr w:type="spellEnd"/>
       <w:r>
@@ -7091,7 +7091,7 @@
         <w:rPr>
           <w:lang w:val="en-US"/>
         </w:rPr>
-        <w:t>TSDBResult</w:t>
+        <w:t>TsdbValue</w:t>
       </w:r>
       <w:proofErr w:type="spellEnd"/>
       <w:r>
@@ -7620,7 +7620,7 @@
         <w:rPr>
           <w:lang w:val="en-US"/>
         </w:rPr>
-        <w:t>TSDBResult</w:t>
+        <w:t>TsdbValue</w:t>
       </w:r>
       <w:proofErr w:type="spellEnd"/>
     </w:p>

</xml_diff>